<commit_message>
final project with pdf download included
</commit_message>
<xml_diff>
--- a/OnlineBugTrackingSystem.docx
+++ b/OnlineBugTrackingSystem.docx
@@ -260,21 +260,7 @@
           <w:sz w:val="32"/>
           <w:szCs w:val="32"/>
         </w:rPr>
-        <w:t>Here an</w:t>
-      </w:r>
-      <w:r>
-        <w:rPr>
-          <w:sz w:val="32"/>
-          <w:szCs w:val="32"/>
-        </w:rPr>
-        <w:t xml:space="preserve"> employee raises the ticket and then assignes the resposible person for debugging the code snippets assigned to that particular task .Once the bugs are solved then the employee must be able to close the ticket</w:t>
-      </w:r>
-      <w:r>
-        <w:rPr>
-          <w:sz w:val="32"/>
-          <w:szCs w:val="32"/>
-        </w:rPr>
-        <w:t>.</w:t>
+        <w:t>Here an employee raises the ticket and then assignes the resposible person for debugging the code snippets assigned to that particular task .Once the bugs are solved then the employee must be able to close the ticket.</w:t>
       </w:r>
     </w:p>
     <w:p>
@@ -643,29 +629,63 @@
     <w:p>
       <w:pPr>
         <w:rPr>
-          <w:b/>
-          <w:sz w:val="32"/>
-          <w:szCs w:val="32"/>
-        </w:rPr>
-      </w:pPr>
-    </w:p>
-    <w:p>
-      <w:pPr>
-        <w:rPr>
-          <w:b/>
-          <w:sz w:val="32"/>
-          <w:szCs w:val="32"/>
-        </w:rPr>
-      </w:pPr>
-    </w:p>
-    <w:p>
-      <w:pPr>
-        <w:rPr>
-          <w:b/>
-          <w:sz w:val="32"/>
-          <w:szCs w:val="32"/>
-        </w:rPr>
-      </w:pPr>
+          <w:sz w:val="32"/>
+          <w:szCs w:val="32"/>
+        </w:rPr>
+      </w:pPr>
+      <w:r>
+        <w:rPr>
+          <w:b/>
+          <w:sz w:val="32"/>
+          <w:szCs w:val="32"/>
+        </w:rPr>
+        <w:t xml:space="preserve">            </w:t>
+      </w:r>
+      <w:r>
+        <w:rPr>
+          <w:sz w:val="32"/>
+          <w:szCs w:val="32"/>
+        </w:rPr>
+        <w:t>Managers are already present in the database</w:t>
+      </w:r>
+    </w:p>
+    <w:p>
+      <w:pPr>
+        <w:rPr>
+          <w:sz w:val="32"/>
+          <w:szCs w:val="32"/>
+        </w:rPr>
+      </w:pPr>
+      <w:r>
+        <w:rPr>
+          <w:sz w:val="32"/>
+          <w:szCs w:val="32"/>
+        </w:rPr>
+        <w:t xml:space="preserve">            Managers can add the project</w:t>
+      </w:r>
+    </w:p>
+    <w:p>
+      <w:pPr>
+        <w:rPr>
+          <w:sz w:val="32"/>
+          <w:szCs w:val="32"/>
+        </w:rPr>
+      </w:pPr>
+      <w:r>
+        <w:rPr>
+          <w:b/>
+          <w:sz w:val="32"/>
+          <w:szCs w:val="32"/>
+        </w:rPr>
+        <w:t xml:space="preserve">            </w:t>
+      </w:r>
+      <w:r>
+        <w:rPr>
+          <w:sz w:val="32"/>
+          <w:szCs w:val="32"/>
+        </w:rPr>
+        <w:t xml:space="preserve">Managers add the developer </w:t>
+      </w:r>
     </w:p>
     <w:p>
       <w:pPr>
@@ -725,82 +745,144 @@
     </w:p>
     <w:p>
       <w:pPr>
-        <w:rPr>
-          <w:b/>
-          <w:sz w:val="32"/>
-          <w:szCs w:val="32"/>
-        </w:rPr>
-      </w:pPr>
-    </w:p>
-    <w:p>
-      <w:pPr>
-        <w:rPr>
-          <w:b/>
-          <w:sz w:val="32"/>
-          <w:szCs w:val="32"/>
-        </w:rPr>
-      </w:pPr>
-    </w:p>
-    <w:p>
-      <w:pPr>
-        <w:rPr>
-          <w:b/>
-          <w:sz w:val="32"/>
-          <w:szCs w:val="32"/>
-        </w:rPr>
-      </w:pPr>
-    </w:p>
-    <w:p>
-      <w:pPr>
-        <w:rPr>
-          <w:b/>
-          <w:sz w:val="32"/>
-          <w:szCs w:val="32"/>
-        </w:rPr>
-      </w:pPr>
-    </w:p>
-    <w:p>
-      <w:pPr>
-        <w:rPr>
-          <w:b/>
-          <w:sz w:val="32"/>
-          <w:szCs w:val="32"/>
-        </w:rPr>
-      </w:pPr>
-    </w:p>
-    <w:p>
-      <w:pPr>
-        <w:rPr>
-          <w:b/>
-          <w:sz w:val="32"/>
-          <w:szCs w:val="32"/>
-        </w:rPr>
-      </w:pPr>
-    </w:p>
-    <w:p>
-      <w:pPr>
-        <w:rPr>
-          <w:b/>
-          <w:sz w:val="32"/>
-          <w:szCs w:val="32"/>
-        </w:rPr>
-      </w:pPr>
-    </w:p>
-    <w:p>
-      <w:pPr>
-        <w:rPr>
-          <w:b/>
-          <w:sz w:val="32"/>
-          <w:szCs w:val="32"/>
-        </w:rPr>
-      </w:pPr>
-      <w:r>
-        <w:rPr>
-          <w:b/>
-          <w:sz w:val="32"/>
-          <w:szCs w:val="32"/>
-        </w:rPr>
-        <w:lastRenderedPageBreak/>
+        <w:pStyle w:val="Default"/>
+        <w:jc w:val="both"/>
+        <w:rPr>
+          <w:b/>
+          <w:sz w:val="32"/>
+          <w:szCs w:val="32"/>
+        </w:rPr>
+      </w:pPr>
+    </w:p>
+    <w:p>
+      <w:pPr>
+        <w:pStyle w:val="Default"/>
+        <w:ind w:left="1125"/>
+        <w:jc w:val="both"/>
+        <w:rPr>
+          <w:sz w:val="32"/>
+          <w:szCs w:val="32"/>
+        </w:rPr>
+      </w:pPr>
+      <w:r>
+        <w:rPr>
+          <w:sz w:val="32"/>
+          <w:szCs w:val="32"/>
+        </w:rPr>
+        <w:t>Bugs are considered to be solved only when the compilation is     successful</w:t>
+      </w:r>
+    </w:p>
+    <w:p>
+      <w:pPr>
+        <w:pStyle w:val="Default"/>
+        <w:jc w:val="both"/>
+        <w:rPr>
+          <w:sz w:val="32"/>
+          <w:szCs w:val="32"/>
+        </w:rPr>
+      </w:pPr>
+      <w:r>
+        <w:rPr>
+          <w:sz w:val="32"/>
+          <w:szCs w:val="32"/>
+        </w:rPr>
+        <w:t xml:space="preserve">               Manager pastes the code snippet to the ticket</w:t>
+      </w:r>
+    </w:p>
+    <w:p>
+      <w:pPr>
+        <w:pStyle w:val="Default"/>
+        <w:jc w:val="both"/>
+        <w:rPr>
+          <w:sz w:val="32"/>
+          <w:szCs w:val="32"/>
+        </w:rPr>
+      </w:pPr>
+      <w:r>
+        <w:rPr>
+          <w:sz w:val="32"/>
+          <w:szCs w:val="32"/>
+        </w:rPr>
+        <w:t xml:space="preserve">               Submission is done automatically.</w:t>
+      </w:r>
+    </w:p>
+    <w:p>
+      <w:pPr>
+        <w:rPr>
+          <w:b/>
+          <w:sz w:val="32"/>
+          <w:szCs w:val="32"/>
+        </w:rPr>
+      </w:pPr>
+    </w:p>
+    <w:p>
+      <w:pPr>
+        <w:rPr>
+          <w:b/>
+          <w:sz w:val="32"/>
+          <w:szCs w:val="32"/>
+        </w:rPr>
+      </w:pPr>
+    </w:p>
+    <w:p>
+      <w:pPr>
+        <w:rPr>
+          <w:b/>
+          <w:sz w:val="32"/>
+          <w:szCs w:val="32"/>
+        </w:rPr>
+      </w:pPr>
+    </w:p>
+    <w:p>
+      <w:pPr>
+        <w:rPr>
+          <w:b/>
+          <w:sz w:val="32"/>
+          <w:szCs w:val="32"/>
+        </w:rPr>
+      </w:pPr>
+    </w:p>
+    <w:p>
+      <w:pPr>
+        <w:rPr>
+          <w:b/>
+          <w:sz w:val="32"/>
+          <w:szCs w:val="32"/>
+        </w:rPr>
+      </w:pPr>
+    </w:p>
+    <w:p>
+      <w:pPr>
+        <w:rPr>
+          <w:b/>
+          <w:sz w:val="32"/>
+          <w:szCs w:val="32"/>
+        </w:rPr>
+      </w:pPr>
+    </w:p>
+    <w:p>
+      <w:pPr>
+        <w:rPr>
+          <w:b/>
+          <w:sz w:val="32"/>
+          <w:szCs w:val="32"/>
+        </w:rPr>
+      </w:pPr>
+    </w:p>
+    <w:p>
+      <w:pPr>
+        <w:rPr>
+          <w:b/>
+          <w:sz w:val="32"/>
+          <w:szCs w:val="32"/>
+        </w:rPr>
+      </w:pPr>
+      <w:r>
+        <w:rPr>
+          <w:b/>
+          <w:sz w:val="32"/>
+          <w:szCs w:val="32"/>
+        </w:rPr>
         <w:t>TechStack Used:</w:t>
       </w:r>
     </w:p>
@@ -1162,7 +1244,6 @@
           <w:sz w:val="32"/>
           <w:szCs w:val="32"/>
         </w:rPr>
-        <w:lastRenderedPageBreak/>
         <w:t>CLASSES AND METHODS</w:t>
       </w:r>
       <w:r>
@@ -1258,21 +1339,7 @@
           <w:sz w:val="32"/>
           <w:szCs w:val="32"/>
         </w:rPr>
-        <w:t>ticketId</w:t>
-      </w:r>
-      <w:r>
-        <w:rPr>
-          <w:sz w:val="32"/>
-          <w:szCs w:val="32"/>
-        </w:rPr>
-        <w:t xml:space="preserve">: </w:t>
-      </w:r>
-      <w:r>
-        <w:rPr>
-          <w:sz w:val="32"/>
-          <w:szCs w:val="32"/>
-        </w:rPr>
-        <w:t>BigInteger</w:t>
+        <w:t>ticketId: BigInteger</w:t>
       </w:r>
     </w:p>
     <w:p>
@@ -1292,14 +1359,7 @@
           <w:sz w:val="32"/>
           <w:szCs w:val="32"/>
         </w:rPr>
-        <w:t>ticketNote</w:t>
-      </w:r>
-      <w:r>
-        <w:rPr>
-          <w:sz w:val="32"/>
-          <w:szCs w:val="32"/>
-        </w:rPr>
-        <w:t xml:space="preserve"> : String</w:t>
+        <w:t>ticketNote : String</w:t>
       </w:r>
     </w:p>
     <w:p>
@@ -1319,21 +1379,7 @@
           <w:sz w:val="32"/>
           <w:szCs w:val="32"/>
         </w:rPr>
-        <w:t xml:space="preserve">assignedTo </w:t>
-      </w:r>
-      <w:r>
-        <w:rPr>
-          <w:sz w:val="32"/>
-          <w:szCs w:val="32"/>
-        </w:rPr>
-        <w:t xml:space="preserve">: </w:t>
-      </w:r>
-      <w:r>
-        <w:rPr>
-          <w:sz w:val="32"/>
-          <w:szCs w:val="32"/>
-        </w:rPr>
-        <w:t>Employee</w:t>
+        <w:t>assignedTo : Employee</w:t>
       </w:r>
       <w:r>
         <w:rPr>
@@ -1658,6 +1704,7 @@
           <w:sz w:val="32"/>
           <w:szCs w:val="32"/>
         </w:rPr>
+        <w:lastRenderedPageBreak/>
         <w:t>emailId : String</w:t>
       </w:r>
     </w:p>
@@ -1807,8 +1854,6 @@
         </w:rPr>
         <w:t>&gt;</w:t>
       </w:r>
-      <w:bookmarkStart w:id="0" w:name="_GoBack"/>
-      <w:bookmarkEnd w:id="0"/>
     </w:p>
     <w:p>
       <w:pPr>
@@ -1869,21 +1914,7 @@
           <w:sz w:val="32"/>
           <w:szCs w:val="32"/>
         </w:rPr>
-        <w:t>ticketAssigned</w:t>
-      </w:r>
-      <w:r>
-        <w:rPr>
-          <w:sz w:val="32"/>
-          <w:szCs w:val="32"/>
-        </w:rPr>
-        <w:t xml:space="preserve"> : </w:t>
-      </w:r>
-      <w:r>
-        <w:rPr>
-          <w:sz w:val="32"/>
-          <w:szCs w:val="32"/>
-        </w:rPr>
-        <w:t xml:space="preserve">Ticket </w:t>
+        <w:t xml:space="preserve">ticketAssigned : Ticket </w:t>
       </w:r>
     </w:p>
     <w:p>
@@ -1903,21 +1934,7 @@
           <w:sz w:val="32"/>
           <w:szCs w:val="32"/>
         </w:rPr>
-        <w:t>manager</w:t>
-      </w:r>
-      <w:r>
-        <w:rPr>
-          <w:sz w:val="32"/>
-          <w:szCs w:val="32"/>
-        </w:rPr>
-        <w:t xml:space="preserve">: </w:t>
-      </w:r>
-      <w:r>
-        <w:rPr>
-          <w:sz w:val="32"/>
-          <w:szCs w:val="32"/>
-        </w:rPr>
-        <w:t>Manager</w:t>
+        <w:t>manager: Manager</w:t>
       </w:r>
     </w:p>
     <w:p>
@@ -2092,43 +2109,1300 @@
         <w:pStyle w:val="ListParagraph"/>
         <w:ind w:left="2104"/>
         <w:rPr>
-          <w:sz w:val="32"/>
-          <w:szCs w:val="32"/>
-        </w:rPr>
-      </w:pPr>
-      <w:r>
-        <w:rPr>
-          <w:sz w:val="32"/>
-          <w:szCs w:val="32"/>
-        </w:rPr>
+          <w:b/>
+          <w:sz w:val="40"/>
+          <w:szCs w:val="40"/>
+          <w:u w:val="single"/>
+        </w:rPr>
+      </w:pPr>
+      <w:r>
+        <w:rPr>
+          <w:sz w:val="32"/>
+          <w:szCs w:val="32"/>
+        </w:rPr>
+        <w:lastRenderedPageBreak/>
         <w:t xml:space="preserve">    </w:t>
       </w:r>
-    </w:p>
-    <w:p>
-      <w:pPr>
-        <w:rPr>
-          <w:sz w:val="32"/>
-          <w:szCs w:val="32"/>
-        </w:rPr>
-      </w:pPr>
-    </w:p>
-    <w:p>
-      <w:pPr>
-        <w:rPr>
-          <w:sz w:val="32"/>
-          <w:szCs w:val="32"/>
-        </w:rPr>
-      </w:pPr>
+      <w:r>
+        <w:rPr>
+          <w:b/>
+          <w:sz w:val="40"/>
+          <w:szCs w:val="40"/>
+          <w:u w:val="single"/>
+        </w:rPr>
+        <w:t>Manager</w:t>
+      </w:r>
+      <w:r>
+        <w:rPr>
+          <w:b/>
+          <w:sz w:val="32"/>
+          <w:szCs w:val="32"/>
+          <w:u w:val="single"/>
+        </w:rPr>
+        <w:t xml:space="preserve"> </w:t>
+      </w:r>
+      <w:r>
+        <w:rPr>
+          <w:b/>
+          <w:sz w:val="40"/>
+          <w:szCs w:val="40"/>
+          <w:u w:val="single"/>
+        </w:rPr>
+        <w:t>Service Methods</w:t>
+      </w:r>
     </w:p>
     <w:p>
       <w:pPr>
         <w:pStyle w:val="ListParagraph"/>
         <w:ind w:left="2104"/>
         <w:rPr>
-          <w:sz w:val="32"/>
-          <w:szCs w:val="32"/>
-        </w:rPr>
-      </w:pPr>
+          <w:b/>
+          <w:sz w:val="40"/>
+          <w:szCs w:val="40"/>
+          <w:u w:val="single"/>
+        </w:rPr>
+      </w:pPr>
+    </w:p>
+    <w:p>
+      <w:pPr>
+        <w:pStyle w:val="ListParagraph"/>
+        <w:numPr>
+          <w:ilvl w:val="0"/>
+          <w:numId w:val="15"/>
+        </w:numPr>
+        <w:spacing w:line="360" w:lineRule="auto"/>
+        <w:rPr>
+          <w:b/>
+          <w:sz w:val="32"/>
+          <w:szCs w:val="32"/>
+          <w:u w:val="single"/>
+        </w:rPr>
+      </w:pPr>
+      <w:r>
+        <w:rPr>
+          <w:rFonts w:ascii="Consolas" w:hAnsi="Consolas" w:cs="Consolas"/>
+          <w:b/>
+          <w:bCs/>
+          <w:color w:val="7F0055"/>
+          <w:sz w:val="32"/>
+          <w:szCs w:val="32"/>
+          <w:shd w:val="clear" w:color="auto" w:fill="E8F2FE"/>
+        </w:rPr>
+        <w:t>public</w:t>
+      </w:r>
+      <w:r>
+        <w:rPr>
+          <w:rFonts w:ascii="Consolas" w:hAnsi="Consolas" w:cs="Consolas"/>
+          <w:color w:val="000000"/>
+          <w:sz w:val="32"/>
+          <w:szCs w:val="32"/>
+          <w:shd w:val="clear" w:color="auto" w:fill="E8F2FE"/>
+        </w:rPr>
+        <w:t xml:space="preserve"> Project addProject(Project </w:t>
+      </w:r>
+      <w:r>
+        <w:rPr>
+          <w:rFonts w:ascii="Consolas" w:hAnsi="Consolas" w:cs="Consolas"/>
+          <w:color w:val="6A3E3E"/>
+          <w:sz w:val="32"/>
+          <w:szCs w:val="32"/>
+          <w:shd w:val="clear" w:color="auto" w:fill="E8F2FE"/>
+        </w:rPr>
+        <w:t>project</w:t>
+      </w:r>
+      <w:r>
+        <w:rPr>
+          <w:rFonts w:ascii="Consolas" w:hAnsi="Consolas" w:cs="Consolas"/>
+          <w:color w:val="000000"/>
+          <w:sz w:val="32"/>
+          <w:szCs w:val="32"/>
+          <w:shd w:val="clear" w:color="auto" w:fill="E8F2FE"/>
+        </w:rPr>
+        <w:t xml:space="preserve">) </w:t>
+      </w:r>
+      <w:r>
+        <w:rPr>
+          <w:rFonts w:ascii="Consolas" w:hAnsi="Consolas" w:cs="Consolas"/>
+          <w:b/>
+          <w:bCs/>
+          <w:color w:val="7F0055"/>
+          <w:sz w:val="32"/>
+          <w:szCs w:val="32"/>
+          <w:shd w:val="clear" w:color="auto" w:fill="E8F2FE"/>
+        </w:rPr>
+        <w:t>throws</w:t>
+      </w:r>
+      <w:r>
+        <w:rPr>
+          <w:rFonts w:ascii="Consolas" w:hAnsi="Consolas" w:cs="Consolas"/>
+          <w:color w:val="000000"/>
+          <w:sz w:val="32"/>
+          <w:szCs w:val="32"/>
+          <w:shd w:val="clear" w:color="auto" w:fill="E8F2FE"/>
+        </w:rPr>
+        <w:t xml:space="preserve"> Exception</w:t>
+      </w:r>
+      <w:r>
+        <w:rPr>
+          <w:rFonts w:ascii="Consolas" w:hAnsi="Consolas" w:cs="Consolas"/>
+          <w:color w:val="000000"/>
+          <w:sz w:val="32"/>
+          <w:szCs w:val="32"/>
+          <w:shd w:val="clear" w:color="auto" w:fill="E8F2FE"/>
+        </w:rPr>
+        <w:t>: This</w:t>
+      </w:r>
+      <w:r>
+        <w:rPr>
+          <w:rFonts w:ascii="Consolas" w:hAnsi="Consolas" w:cs="Consolas"/>
+          <w:color w:val="000000"/>
+          <w:sz w:val="32"/>
+          <w:szCs w:val="32"/>
+          <w:shd w:val="clear" w:color="auto" w:fill="E8F2FE"/>
+        </w:rPr>
+        <w:t xml:space="preserve"> method is used for adding project to the database.</w:t>
+      </w:r>
+    </w:p>
+    <w:p>
+      <w:pPr>
+        <w:pStyle w:val="ListParagraph"/>
+        <w:numPr>
+          <w:ilvl w:val="0"/>
+          <w:numId w:val="15"/>
+        </w:numPr>
+        <w:spacing w:line="360" w:lineRule="auto"/>
+        <w:rPr>
+          <w:b/>
+          <w:sz w:val="32"/>
+          <w:szCs w:val="32"/>
+          <w:u w:val="single"/>
+        </w:rPr>
+      </w:pPr>
+      <w:r>
+        <w:rPr>
+          <w:rFonts w:ascii="Consolas" w:hAnsi="Consolas" w:cs="Consolas"/>
+          <w:b/>
+          <w:bCs/>
+          <w:color w:val="7F0055"/>
+          <w:sz w:val="32"/>
+          <w:szCs w:val="32"/>
+          <w:shd w:val="clear" w:color="auto" w:fill="E8F2FE"/>
+        </w:rPr>
+        <w:t>public</w:t>
+      </w:r>
+      <w:r>
+        <w:rPr>
+          <w:rFonts w:ascii="Consolas" w:hAnsi="Consolas" w:cs="Consolas"/>
+          <w:color w:val="000000"/>
+          <w:sz w:val="32"/>
+          <w:szCs w:val="32"/>
+          <w:shd w:val="clear" w:color="auto" w:fill="E8F2FE"/>
+        </w:rPr>
+        <w:t xml:space="preserve"> Project endProject(Integer </w:t>
+      </w:r>
+      <w:r>
+        <w:rPr>
+          <w:rFonts w:ascii="Consolas" w:hAnsi="Consolas" w:cs="Consolas"/>
+          <w:color w:val="6A3E3E"/>
+          <w:sz w:val="32"/>
+          <w:szCs w:val="32"/>
+          <w:shd w:val="clear" w:color="auto" w:fill="E8F2FE"/>
+        </w:rPr>
+        <w:t>projectId</w:t>
+      </w:r>
+      <w:r>
+        <w:rPr>
+          <w:rFonts w:ascii="Consolas" w:hAnsi="Consolas" w:cs="Consolas"/>
+          <w:color w:val="000000"/>
+          <w:sz w:val="32"/>
+          <w:szCs w:val="32"/>
+          <w:shd w:val="clear" w:color="auto" w:fill="E8F2FE"/>
+        </w:rPr>
+        <w:t>)</w:t>
+      </w:r>
+      <w:r>
+        <w:rPr>
+          <w:rFonts w:ascii="Consolas" w:hAnsi="Consolas" w:cs="Consolas"/>
+          <w:color w:val="000000"/>
+          <w:sz w:val="32"/>
+          <w:szCs w:val="32"/>
+          <w:shd w:val="clear" w:color="auto" w:fill="E8F2FE"/>
+        </w:rPr>
+        <w:t>:This method is used for ending the project.</w:t>
+      </w:r>
+    </w:p>
+    <w:p>
+      <w:pPr>
+        <w:pStyle w:val="ListParagraph"/>
+        <w:numPr>
+          <w:ilvl w:val="0"/>
+          <w:numId w:val="15"/>
+        </w:numPr>
+        <w:spacing w:line="360" w:lineRule="auto"/>
+        <w:rPr>
+          <w:b/>
+          <w:sz w:val="32"/>
+          <w:szCs w:val="32"/>
+          <w:u w:val="single"/>
+        </w:rPr>
+      </w:pPr>
+      <w:r>
+        <w:rPr>
+          <w:rFonts w:ascii="Consolas" w:hAnsi="Consolas" w:cs="Consolas"/>
+          <w:b/>
+          <w:bCs/>
+          <w:color w:val="7F0055"/>
+          <w:sz w:val="32"/>
+          <w:szCs w:val="32"/>
+          <w:shd w:val="clear" w:color="auto" w:fill="E8F2FE"/>
+        </w:rPr>
+        <w:t>public</w:t>
+      </w:r>
+      <w:r>
+        <w:rPr>
+          <w:rFonts w:ascii="Consolas" w:hAnsi="Consolas" w:cs="Consolas"/>
+          <w:color w:val="000000"/>
+          <w:sz w:val="32"/>
+          <w:szCs w:val="32"/>
+          <w:shd w:val="clear" w:color="auto" w:fill="E8F2FE"/>
+        </w:rPr>
+        <w:t xml:space="preserve"> Bug addBug(Bug </w:t>
+      </w:r>
+      <w:r>
+        <w:rPr>
+          <w:rFonts w:ascii="Consolas" w:hAnsi="Consolas" w:cs="Consolas"/>
+          <w:color w:val="6A3E3E"/>
+          <w:sz w:val="32"/>
+          <w:szCs w:val="32"/>
+          <w:shd w:val="clear" w:color="auto" w:fill="E8F2FE"/>
+        </w:rPr>
+        <w:t>bug</w:t>
+      </w:r>
+      <w:r>
+        <w:rPr>
+          <w:rFonts w:ascii="Consolas" w:hAnsi="Consolas" w:cs="Consolas"/>
+          <w:color w:val="000000"/>
+          <w:sz w:val="32"/>
+          <w:szCs w:val="32"/>
+          <w:shd w:val="clear" w:color="auto" w:fill="E8F2FE"/>
+        </w:rPr>
+        <w:t xml:space="preserve">,String </w:t>
+      </w:r>
+      <w:r>
+        <w:rPr>
+          <w:rFonts w:ascii="Consolas" w:hAnsi="Consolas" w:cs="Consolas"/>
+          <w:color w:val="6A3E3E"/>
+          <w:sz w:val="32"/>
+          <w:szCs w:val="32"/>
+          <w:shd w:val="clear" w:color="auto" w:fill="E8F2FE"/>
+        </w:rPr>
+        <w:t>projectName</w:t>
+      </w:r>
+      <w:r>
+        <w:rPr>
+          <w:rFonts w:ascii="Consolas" w:hAnsi="Consolas" w:cs="Consolas"/>
+          <w:color w:val="000000"/>
+          <w:sz w:val="32"/>
+          <w:szCs w:val="32"/>
+          <w:shd w:val="clear" w:color="auto" w:fill="E8F2FE"/>
+        </w:rPr>
+        <w:t xml:space="preserve">) </w:t>
+      </w:r>
+      <w:r>
+        <w:rPr>
+          <w:rFonts w:ascii="Consolas" w:hAnsi="Consolas" w:cs="Consolas"/>
+          <w:b/>
+          <w:bCs/>
+          <w:color w:val="7F0055"/>
+          <w:sz w:val="32"/>
+          <w:szCs w:val="32"/>
+          <w:shd w:val="clear" w:color="auto" w:fill="E8F2FE"/>
+        </w:rPr>
+        <w:t>throws</w:t>
+      </w:r>
+      <w:r>
+        <w:rPr>
+          <w:rFonts w:ascii="Consolas" w:hAnsi="Consolas" w:cs="Consolas"/>
+          <w:color w:val="000000"/>
+          <w:sz w:val="32"/>
+          <w:szCs w:val="32"/>
+          <w:shd w:val="clear" w:color="auto" w:fill="E8F2FE"/>
+        </w:rPr>
+        <w:t xml:space="preserve"> Exception</w:t>
+      </w:r>
+      <w:r>
+        <w:rPr>
+          <w:rFonts w:ascii="Consolas" w:hAnsi="Consolas" w:cs="Consolas"/>
+          <w:color w:val="000000"/>
+          <w:sz w:val="32"/>
+          <w:szCs w:val="32"/>
+          <w:shd w:val="clear" w:color="auto" w:fill="E8F2FE"/>
+        </w:rPr>
+        <w:t xml:space="preserve"> :This method is used for adding the bug to the project.</w:t>
+      </w:r>
+    </w:p>
+    <w:p>
+      <w:pPr>
+        <w:pStyle w:val="ListParagraph"/>
+        <w:numPr>
+          <w:ilvl w:val="0"/>
+          <w:numId w:val="15"/>
+        </w:numPr>
+        <w:spacing w:line="360" w:lineRule="auto"/>
+        <w:rPr>
+          <w:b/>
+          <w:sz w:val="32"/>
+          <w:szCs w:val="32"/>
+          <w:u w:val="single"/>
+        </w:rPr>
+      </w:pPr>
+      <w:r>
+        <w:rPr>
+          <w:rFonts w:ascii="Consolas" w:hAnsi="Consolas" w:cs="Consolas"/>
+          <w:b/>
+          <w:bCs/>
+          <w:color w:val="7F0055"/>
+          <w:sz w:val="32"/>
+          <w:szCs w:val="32"/>
+          <w:shd w:val="clear" w:color="auto" w:fill="E8F2FE"/>
+        </w:rPr>
+        <w:t>public</w:t>
+      </w:r>
+      <w:r>
+        <w:rPr>
+          <w:rFonts w:ascii="Consolas" w:hAnsi="Consolas" w:cs="Consolas"/>
+          <w:color w:val="000000"/>
+          <w:sz w:val="32"/>
+          <w:szCs w:val="32"/>
+          <w:shd w:val="clear" w:color="auto" w:fill="E8F2FE"/>
+        </w:rPr>
+        <w:t xml:space="preserve"> Ticket raiseTicket(Ticket </w:t>
+      </w:r>
+      <w:r>
+        <w:rPr>
+          <w:rFonts w:ascii="Consolas" w:hAnsi="Consolas" w:cs="Consolas"/>
+          <w:color w:val="6A3E3E"/>
+          <w:sz w:val="32"/>
+          <w:szCs w:val="32"/>
+          <w:shd w:val="clear" w:color="auto" w:fill="E8F2FE"/>
+        </w:rPr>
+        <w:t>ticket</w:t>
+      </w:r>
+      <w:r>
+        <w:rPr>
+          <w:rFonts w:ascii="Consolas" w:hAnsi="Consolas" w:cs="Consolas"/>
+          <w:color w:val="000000"/>
+          <w:sz w:val="32"/>
+          <w:szCs w:val="32"/>
+          <w:shd w:val="clear" w:color="auto" w:fill="E8F2FE"/>
+        </w:rPr>
+        <w:t xml:space="preserve">,Integer </w:t>
+      </w:r>
+      <w:r>
+        <w:rPr>
+          <w:rFonts w:ascii="Consolas" w:hAnsi="Consolas" w:cs="Consolas"/>
+          <w:color w:val="6A3E3E"/>
+          <w:sz w:val="32"/>
+          <w:szCs w:val="32"/>
+          <w:shd w:val="clear" w:color="auto" w:fill="E8F2FE"/>
+        </w:rPr>
+        <w:t>developerId</w:t>
+      </w:r>
+      <w:r>
+        <w:rPr>
+          <w:rFonts w:ascii="Consolas" w:hAnsi="Consolas" w:cs="Consolas"/>
+          <w:color w:val="000000"/>
+          <w:sz w:val="32"/>
+          <w:szCs w:val="32"/>
+          <w:shd w:val="clear" w:color="auto" w:fill="E8F2FE"/>
+        </w:rPr>
+        <w:t xml:space="preserve">,Integer </w:t>
+      </w:r>
+      <w:r>
+        <w:rPr>
+          <w:rFonts w:ascii="Consolas" w:hAnsi="Consolas" w:cs="Consolas"/>
+          <w:color w:val="6A3E3E"/>
+          <w:sz w:val="32"/>
+          <w:szCs w:val="32"/>
+          <w:shd w:val="clear" w:color="auto" w:fill="E8F2FE"/>
+        </w:rPr>
+        <w:t>bugId</w:t>
+      </w:r>
+      <w:r>
+        <w:rPr>
+          <w:rFonts w:ascii="Consolas" w:hAnsi="Consolas" w:cs="Consolas"/>
+          <w:color w:val="000000"/>
+          <w:sz w:val="32"/>
+          <w:szCs w:val="32"/>
+          <w:shd w:val="clear" w:color="auto" w:fill="E8F2FE"/>
+        </w:rPr>
+        <w:t xml:space="preserve">) </w:t>
+      </w:r>
+      <w:r>
+        <w:rPr>
+          <w:rFonts w:ascii="Consolas" w:hAnsi="Consolas" w:cs="Consolas"/>
+          <w:b/>
+          <w:bCs/>
+          <w:color w:val="7F0055"/>
+          <w:sz w:val="32"/>
+          <w:szCs w:val="32"/>
+          <w:shd w:val="clear" w:color="auto" w:fill="E8F2FE"/>
+        </w:rPr>
+        <w:t>throws</w:t>
+      </w:r>
+      <w:r>
+        <w:rPr>
+          <w:rFonts w:ascii="Consolas" w:hAnsi="Consolas" w:cs="Consolas"/>
+          <w:color w:val="000000"/>
+          <w:sz w:val="32"/>
+          <w:szCs w:val="32"/>
+          <w:shd w:val="clear" w:color="auto" w:fill="E8F2FE"/>
+        </w:rPr>
+        <w:t xml:space="preserve"> Exception</w:t>
+      </w:r>
+      <w:r>
+        <w:rPr>
+          <w:rFonts w:ascii="Consolas" w:hAnsi="Consolas" w:cs="Consolas"/>
+          <w:color w:val="000000"/>
+          <w:sz w:val="32"/>
+          <w:szCs w:val="32"/>
+          <w:shd w:val="clear" w:color="auto" w:fill="E8F2FE"/>
+        </w:rPr>
+        <w:t xml:space="preserve"> : This method is used for raising the ticket and assign a bug to the developer.</w:t>
+      </w:r>
+    </w:p>
+    <w:p>
+      <w:pPr>
+        <w:pStyle w:val="ListParagraph"/>
+        <w:numPr>
+          <w:ilvl w:val="0"/>
+          <w:numId w:val="15"/>
+        </w:numPr>
+        <w:spacing w:line="360" w:lineRule="auto"/>
+        <w:rPr>
+          <w:b/>
+          <w:sz w:val="32"/>
+          <w:szCs w:val="32"/>
+          <w:u w:val="single"/>
+        </w:rPr>
+      </w:pPr>
+      <w:r>
+        <w:rPr>
+          <w:rFonts w:ascii="Consolas" w:hAnsi="Consolas" w:cs="Consolas"/>
+          <w:b/>
+          <w:bCs/>
+          <w:color w:val="7F0055"/>
+          <w:sz w:val="32"/>
+          <w:szCs w:val="32"/>
+          <w:shd w:val="clear" w:color="auto" w:fill="E8F2FE"/>
+        </w:rPr>
+        <w:t>public</w:t>
+      </w:r>
+      <w:r>
+        <w:rPr>
+          <w:rFonts w:ascii="Consolas" w:hAnsi="Consolas" w:cs="Consolas"/>
+          <w:color w:val="000000"/>
+          <w:sz w:val="32"/>
+          <w:szCs w:val="32"/>
+          <w:shd w:val="clear" w:color="auto" w:fill="E8F2FE"/>
+        </w:rPr>
+        <w:t xml:space="preserve"> Employee addEmployee(Developer </w:t>
+      </w:r>
+      <w:r>
+        <w:rPr>
+          <w:rFonts w:ascii="Consolas" w:hAnsi="Consolas" w:cs="Consolas"/>
+          <w:color w:val="6A3E3E"/>
+          <w:sz w:val="32"/>
+          <w:szCs w:val="32"/>
+          <w:shd w:val="clear" w:color="auto" w:fill="E8F2FE"/>
+        </w:rPr>
+        <w:t>employee</w:t>
+      </w:r>
+      <w:r>
+        <w:rPr>
+          <w:rFonts w:ascii="Consolas" w:hAnsi="Consolas" w:cs="Consolas"/>
+          <w:color w:val="000000"/>
+          <w:sz w:val="32"/>
+          <w:szCs w:val="32"/>
+          <w:shd w:val="clear" w:color="auto" w:fill="E8F2FE"/>
+        </w:rPr>
+        <w:t xml:space="preserve">) </w:t>
+      </w:r>
+      <w:r>
+        <w:rPr>
+          <w:rFonts w:ascii="Consolas" w:hAnsi="Consolas" w:cs="Consolas"/>
+          <w:b/>
+          <w:bCs/>
+          <w:color w:val="7F0055"/>
+          <w:sz w:val="32"/>
+          <w:szCs w:val="32"/>
+          <w:shd w:val="clear" w:color="auto" w:fill="E8F2FE"/>
+        </w:rPr>
+        <w:t>throws</w:t>
+      </w:r>
+      <w:r>
+        <w:rPr>
+          <w:rFonts w:ascii="Consolas" w:hAnsi="Consolas" w:cs="Consolas"/>
+          <w:color w:val="000000"/>
+          <w:sz w:val="32"/>
+          <w:szCs w:val="32"/>
+          <w:shd w:val="clear" w:color="auto" w:fill="E8F2FE"/>
+        </w:rPr>
+        <w:t xml:space="preserve"> Exception</w:t>
+      </w:r>
+      <w:r>
+        <w:rPr>
+          <w:rFonts w:ascii="Consolas" w:hAnsi="Consolas" w:cs="Consolas"/>
+          <w:color w:val="000000"/>
+          <w:sz w:val="32"/>
+          <w:szCs w:val="32"/>
+          <w:shd w:val="clear" w:color="auto" w:fill="E8F2FE"/>
+        </w:rPr>
+        <w:t>:This method is used for adding the developer to the database</w:t>
+      </w:r>
+    </w:p>
+    <w:p>
+      <w:pPr>
+        <w:pStyle w:val="ListParagraph"/>
+        <w:numPr>
+          <w:ilvl w:val="0"/>
+          <w:numId w:val="15"/>
+        </w:numPr>
+        <w:spacing w:line="360" w:lineRule="auto"/>
+        <w:rPr>
+          <w:b/>
+          <w:sz w:val="32"/>
+          <w:szCs w:val="32"/>
+          <w:u w:val="single"/>
+        </w:rPr>
+      </w:pPr>
+      <w:r>
+        <w:rPr>
+          <w:rFonts w:ascii="Consolas" w:hAnsi="Consolas" w:cs="Consolas"/>
+          <w:b/>
+          <w:bCs/>
+          <w:color w:val="7F0055"/>
+          <w:sz w:val="32"/>
+          <w:szCs w:val="32"/>
+          <w:shd w:val="clear" w:color="auto" w:fill="E8F2FE"/>
+        </w:rPr>
+        <w:t>public</w:t>
+      </w:r>
+      <w:r>
+        <w:rPr>
+          <w:rFonts w:ascii="Consolas" w:hAnsi="Consolas" w:cs="Consolas"/>
+          <w:color w:val="000000"/>
+          <w:sz w:val="32"/>
+          <w:szCs w:val="32"/>
+          <w:shd w:val="clear" w:color="auto" w:fill="E8F2FE"/>
+        </w:rPr>
+        <w:t xml:space="preserve"> Manager addManager(Manager </w:t>
+      </w:r>
+      <w:r>
+        <w:rPr>
+          <w:rFonts w:ascii="Consolas" w:hAnsi="Consolas" w:cs="Consolas"/>
+          <w:color w:val="6A3E3E"/>
+          <w:sz w:val="32"/>
+          <w:szCs w:val="32"/>
+          <w:shd w:val="clear" w:color="auto" w:fill="E8F2FE"/>
+        </w:rPr>
+        <w:t>manager</w:t>
+      </w:r>
+      <w:r>
+        <w:rPr>
+          <w:rFonts w:ascii="Consolas" w:hAnsi="Consolas" w:cs="Consolas"/>
+          <w:color w:val="000000"/>
+          <w:sz w:val="32"/>
+          <w:szCs w:val="32"/>
+          <w:shd w:val="clear" w:color="auto" w:fill="E8F2FE"/>
+        </w:rPr>
+        <w:t xml:space="preserve">) </w:t>
+      </w:r>
+      <w:r>
+        <w:rPr>
+          <w:rFonts w:ascii="Consolas" w:hAnsi="Consolas" w:cs="Consolas"/>
+          <w:b/>
+          <w:bCs/>
+          <w:color w:val="7F0055"/>
+          <w:sz w:val="32"/>
+          <w:szCs w:val="32"/>
+          <w:shd w:val="clear" w:color="auto" w:fill="E8F2FE"/>
+        </w:rPr>
+        <w:t>throws</w:t>
+      </w:r>
+      <w:r>
+        <w:rPr>
+          <w:rFonts w:ascii="Consolas" w:hAnsi="Consolas" w:cs="Consolas"/>
+          <w:color w:val="000000"/>
+          <w:sz w:val="32"/>
+          <w:szCs w:val="32"/>
+          <w:shd w:val="clear" w:color="auto" w:fill="E8F2FE"/>
+        </w:rPr>
+        <w:t xml:space="preserve"> Exception</w:t>
+      </w:r>
+      <w:r>
+        <w:rPr>
+          <w:rFonts w:ascii="Consolas" w:hAnsi="Consolas" w:cs="Consolas"/>
+          <w:color w:val="000000"/>
+          <w:sz w:val="32"/>
+          <w:szCs w:val="32"/>
+          <w:shd w:val="clear" w:color="auto" w:fill="E8F2FE"/>
+        </w:rPr>
+        <w:t xml:space="preserve"> : This method is used for adding the manager to the database.</w:t>
+      </w:r>
+    </w:p>
+    <w:p>
+      <w:pPr>
+        <w:pStyle w:val="ListParagraph"/>
+        <w:numPr>
+          <w:ilvl w:val="0"/>
+          <w:numId w:val="15"/>
+        </w:numPr>
+        <w:spacing w:line="360" w:lineRule="auto"/>
+        <w:rPr>
+          <w:b/>
+          <w:sz w:val="32"/>
+          <w:szCs w:val="32"/>
+          <w:u w:val="single"/>
+        </w:rPr>
+      </w:pPr>
+      <w:r>
+        <w:rPr>
+          <w:rFonts w:ascii="Consolas" w:hAnsi="Consolas" w:cs="Consolas"/>
+          <w:b/>
+          <w:bCs/>
+          <w:color w:val="7F0055"/>
+          <w:sz w:val="32"/>
+          <w:szCs w:val="32"/>
+          <w:shd w:val="clear" w:color="auto" w:fill="E8F2FE"/>
+        </w:rPr>
+        <w:t>public</w:t>
+      </w:r>
+      <w:r>
+        <w:rPr>
+          <w:rFonts w:ascii="Consolas" w:hAnsi="Consolas" w:cs="Consolas"/>
+          <w:color w:val="000000"/>
+          <w:sz w:val="32"/>
+          <w:szCs w:val="32"/>
+          <w:shd w:val="clear" w:color="auto" w:fill="E8F2FE"/>
+        </w:rPr>
+        <w:t xml:space="preserve"> List&lt;Project&gt; getProjects(Integer </w:t>
+      </w:r>
+      <w:r>
+        <w:rPr>
+          <w:rFonts w:ascii="Consolas" w:hAnsi="Consolas" w:cs="Consolas"/>
+          <w:color w:val="6A3E3E"/>
+          <w:sz w:val="32"/>
+          <w:szCs w:val="32"/>
+          <w:shd w:val="clear" w:color="auto" w:fill="E8F2FE"/>
+        </w:rPr>
+        <w:t>managerId</w:t>
+      </w:r>
+      <w:r>
+        <w:rPr>
+          <w:rFonts w:ascii="Consolas" w:hAnsi="Consolas" w:cs="Consolas"/>
+          <w:color w:val="000000"/>
+          <w:sz w:val="32"/>
+          <w:szCs w:val="32"/>
+          <w:shd w:val="clear" w:color="auto" w:fill="E8F2FE"/>
+        </w:rPr>
+        <w:t>) : This method is used for viewing the projects</w:t>
+      </w:r>
+    </w:p>
+    <w:p>
+      <w:pPr>
+        <w:pStyle w:val="ListParagraph"/>
+        <w:numPr>
+          <w:ilvl w:val="0"/>
+          <w:numId w:val="15"/>
+        </w:numPr>
+        <w:spacing w:line="360" w:lineRule="auto"/>
+        <w:rPr>
+          <w:b/>
+          <w:sz w:val="32"/>
+          <w:szCs w:val="32"/>
+          <w:u w:val="single"/>
+        </w:rPr>
+      </w:pPr>
+      <w:r>
+        <w:rPr>
+          <w:rFonts w:ascii="Consolas" w:hAnsi="Consolas" w:cs="Consolas"/>
+          <w:b/>
+          <w:bCs/>
+          <w:color w:val="7F0055"/>
+          <w:sz w:val="32"/>
+          <w:szCs w:val="32"/>
+          <w:shd w:val="clear" w:color="auto" w:fill="E8F2FE"/>
+        </w:rPr>
+        <w:lastRenderedPageBreak/>
+        <w:t>public</w:t>
+      </w:r>
+      <w:r>
+        <w:rPr>
+          <w:rFonts w:ascii="Consolas" w:hAnsi="Consolas" w:cs="Consolas"/>
+          <w:color w:val="000000"/>
+          <w:sz w:val="32"/>
+          <w:szCs w:val="32"/>
+          <w:shd w:val="clear" w:color="auto" w:fill="E8F2FE"/>
+        </w:rPr>
+        <w:t xml:space="preserve"> List&lt;Developer&gt; getDevelopers(Integer </w:t>
+      </w:r>
+      <w:r>
+        <w:rPr>
+          <w:rFonts w:ascii="Consolas" w:hAnsi="Consolas" w:cs="Consolas"/>
+          <w:color w:val="6A3E3E"/>
+          <w:sz w:val="32"/>
+          <w:szCs w:val="32"/>
+          <w:shd w:val="clear" w:color="auto" w:fill="E8F2FE"/>
+        </w:rPr>
+        <w:t>managerId</w:t>
+      </w:r>
+      <w:r>
+        <w:rPr>
+          <w:rFonts w:ascii="Consolas" w:hAnsi="Consolas" w:cs="Consolas"/>
+          <w:color w:val="000000"/>
+          <w:sz w:val="32"/>
+          <w:szCs w:val="32"/>
+          <w:shd w:val="clear" w:color="auto" w:fill="E8F2FE"/>
+        </w:rPr>
+        <w:t>)</w:t>
+      </w:r>
+      <w:r>
+        <w:rPr>
+          <w:rFonts w:ascii="Consolas" w:hAnsi="Consolas" w:cs="Consolas"/>
+          <w:b/>
+          <w:bCs/>
+          <w:color w:val="7F0055"/>
+          <w:sz w:val="32"/>
+          <w:szCs w:val="32"/>
+          <w:shd w:val="clear" w:color="auto" w:fill="E8F2FE"/>
+        </w:rPr>
+        <w:t>throws</w:t>
+      </w:r>
+      <w:r>
+        <w:rPr>
+          <w:rFonts w:ascii="Consolas" w:hAnsi="Consolas" w:cs="Consolas"/>
+          <w:color w:val="000000"/>
+          <w:sz w:val="32"/>
+          <w:szCs w:val="32"/>
+          <w:shd w:val="clear" w:color="auto" w:fill="E8F2FE"/>
+        </w:rPr>
+        <w:t xml:space="preserve"> Exception : This method is used for getting the developers list</w:t>
+      </w:r>
+      <w:r>
+        <w:rPr>
+          <w:rFonts w:ascii="Consolas" w:hAnsi="Consolas" w:cs="Consolas"/>
+          <w:color w:val="000000"/>
+          <w:sz w:val="32"/>
+          <w:szCs w:val="32"/>
+          <w:shd w:val="clear" w:color="auto" w:fill="E8F2FE"/>
+        </w:rPr>
+        <w:t xml:space="preserve"> related to that manager</w:t>
+      </w:r>
+      <w:r>
+        <w:rPr>
+          <w:rFonts w:ascii="Consolas" w:hAnsi="Consolas" w:cs="Consolas"/>
+          <w:color w:val="000000"/>
+          <w:sz w:val="32"/>
+          <w:szCs w:val="32"/>
+          <w:shd w:val="clear" w:color="auto" w:fill="E8F2FE"/>
+        </w:rPr>
+        <w:t xml:space="preserve"> </w:t>
+      </w:r>
+    </w:p>
+    <w:p>
+      <w:pPr>
+        <w:rPr>
+          <w:sz w:val="32"/>
+          <w:szCs w:val="32"/>
+        </w:rPr>
+      </w:pPr>
+    </w:p>
+    <w:p>
+      <w:pPr>
+        <w:rPr>
+          <w:b/>
+          <w:sz w:val="40"/>
+          <w:szCs w:val="40"/>
+          <w:u w:val="single"/>
+        </w:rPr>
+      </w:pPr>
+      <w:r>
+        <w:rPr>
+          <w:sz w:val="32"/>
+          <w:szCs w:val="32"/>
+        </w:rPr>
+        <w:t xml:space="preserve">                                 </w:t>
+      </w:r>
+      <w:r>
+        <w:rPr>
+          <w:b/>
+          <w:sz w:val="40"/>
+          <w:szCs w:val="40"/>
+          <w:u w:val="single"/>
+        </w:rPr>
+        <w:t>Developer Service Methods</w:t>
+      </w:r>
+    </w:p>
+    <w:p>
+      <w:pPr>
+        <w:rPr>
+          <w:b/>
+          <w:sz w:val="40"/>
+          <w:szCs w:val="40"/>
+          <w:u w:val="single"/>
+        </w:rPr>
+      </w:pPr>
+    </w:p>
+    <w:p>
+      <w:pPr>
+        <w:rPr>
+          <w:rFonts w:ascii="Consolas" w:hAnsi="Consolas" w:cs="Consolas"/>
+          <w:color w:val="6A3E3E"/>
+          <w:sz w:val="32"/>
+          <w:szCs w:val="32"/>
+          <w:shd w:val="clear" w:color="auto" w:fill="E8F2FE"/>
+        </w:rPr>
+      </w:pPr>
+      <w:r>
+        <w:rPr>
+          <w:rFonts w:ascii="Consolas" w:hAnsi="Consolas" w:cs="Consolas"/>
+          <w:b/>
+          <w:bCs/>
+          <w:color w:val="7F0055"/>
+          <w:sz w:val="32"/>
+          <w:szCs w:val="32"/>
+          <w:shd w:val="clear" w:color="auto" w:fill="E8F2FE"/>
+        </w:rPr>
+        <w:t>1.</w:t>
+      </w:r>
+      <w:r>
+        <w:rPr>
+          <w:rFonts w:ascii="Consolas" w:hAnsi="Consolas" w:cs="Consolas"/>
+          <w:b/>
+          <w:bCs/>
+          <w:color w:val="7F0055"/>
+          <w:sz w:val="32"/>
+          <w:szCs w:val="32"/>
+          <w:shd w:val="clear" w:color="auto" w:fill="E8F2FE"/>
+        </w:rPr>
+        <w:t>public</w:t>
+      </w:r>
+      <w:r>
+        <w:rPr>
+          <w:rFonts w:ascii="Consolas" w:hAnsi="Consolas" w:cs="Consolas"/>
+          <w:color w:val="000000"/>
+          <w:sz w:val="32"/>
+          <w:szCs w:val="32"/>
+          <w:shd w:val="clear" w:color="auto" w:fill="E8F2FE"/>
+        </w:rPr>
+        <w:t xml:space="preserve"> </w:t>
+      </w:r>
+      <w:r>
+        <w:rPr>
+          <w:rFonts w:ascii="Consolas" w:hAnsi="Consolas" w:cs="Consolas"/>
+          <w:b/>
+          <w:bCs/>
+          <w:color w:val="7F0055"/>
+          <w:sz w:val="32"/>
+          <w:szCs w:val="32"/>
+          <w:shd w:val="clear" w:color="auto" w:fill="E8F2FE"/>
+        </w:rPr>
+        <w:t>boolean</w:t>
+      </w:r>
+      <w:r>
+        <w:rPr>
+          <w:rFonts w:ascii="Consolas" w:hAnsi="Consolas" w:cs="Consolas"/>
+          <w:color w:val="000000"/>
+          <w:sz w:val="32"/>
+          <w:szCs w:val="32"/>
+          <w:shd w:val="clear" w:color="auto" w:fill="E8F2FE"/>
+        </w:rPr>
+        <w:t xml:space="preserve"> submit(</w:t>
+      </w:r>
+      <w:r>
+        <w:rPr>
+          <w:rFonts w:ascii="Consolas" w:hAnsi="Consolas" w:cs="Consolas"/>
+          <w:b/>
+          <w:bCs/>
+          <w:color w:val="7F0055"/>
+          <w:sz w:val="32"/>
+          <w:szCs w:val="32"/>
+          <w:shd w:val="clear" w:color="auto" w:fill="E8F2FE"/>
+        </w:rPr>
+        <w:t>int</w:t>
+      </w:r>
+      <w:r>
+        <w:rPr>
+          <w:rFonts w:ascii="Consolas" w:hAnsi="Consolas" w:cs="Consolas"/>
+          <w:color w:val="000000"/>
+          <w:sz w:val="32"/>
+          <w:szCs w:val="32"/>
+          <w:shd w:val="clear" w:color="auto" w:fill="E8F2FE"/>
+        </w:rPr>
+        <w:t xml:space="preserve"> </w:t>
+      </w:r>
+      <w:r>
+        <w:rPr>
+          <w:rFonts w:ascii="Consolas" w:hAnsi="Consolas" w:cs="Consolas"/>
+          <w:color w:val="6A3E3E"/>
+          <w:sz w:val="32"/>
+          <w:szCs w:val="32"/>
+          <w:shd w:val="clear" w:color="auto" w:fill="E8F2FE"/>
+        </w:rPr>
+        <w:t>bugId</w:t>
+      </w:r>
+      <w:r>
+        <w:rPr>
+          <w:rFonts w:ascii="Consolas" w:hAnsi="Consolas" w:cs="Consolas"/>
+          <w:color w:val="000000"/>
+          <w:sz w:val="32"/>
+          <w:szCs w:val="32"/>
+          <w:shd w:val="clear" w:color="auto" w:fill="E8F2FE"/>
+        </w:rPr>
+        <w:t>,</w:t>
+      </w:r>
+      <w:r>
+        <w:rPr>
+          <w:rFonts w:ascii="Consolas" w:hAnsi="Consolas" w:cs="Consolas"/>
+          <w:b/>
+          <w:bCs/>
+          <w:color w:val="7F0055"/>
+          <w:sz w:val="32"/>
+          <w:szCs w:val="32"/>
+          <w:shd w:val="clear" w:color="auto" w:fill="E8F2FE"/>
+        </w:rPr>
+        <w:t>int</w:t>
+      </w:r>
+      <w:r>
+        <w:rPr>
+          <w:rFonts w:ascii="Consolas" w:hAnsi="Consolas" w:cs="Consolas"/>
+          <w:color w:val="000000"/>
+          <w:sz w:val="32"/>
+          <w:szCs w:val="32"/>
+          <w:shd w:val="clear" w:color="auto" w:fill="E8F2FE"/>
+        </w:rPr>
+        <w:t xml:space="preserve"> </w:t>
+      </w:r>
+      <w:r>
+        <w:rPr>
+          <w:rFonts w:ascii="Consolas" w:hAnsi="Consolas" w:cs="Consolas"/>
+          <w:color w:val="6A3E3E"/>
+          <w:sz w:val="32"/>
+          <w:szCs w:val="32"/>
+          <w:shd w:val="clear" w:color="auto" w:fill="E8F2FE"/>
+        </w:rPr>
+        <w:t>developerId</w:t>
+      </w:r>
+      <w:r>
+        <w:rPr>
+          <w:rFonts w:ascii="Consolas" w:hAnsi="Consolas" w:cs="Consolas"/>
+          <w:color w:val="000000"/>
+          <w:sz w:val="32"/>
+          <w:szCs w:val="32"/>
+          <w:shd w:val="clear" w:color="auto" w:fill="E8F2FE"/>
+        </w:rPr>
+        <w:t xml:space="preserve">,String </w:t>
+      </w:r>
+      <w:r>
+        <w:rPr>
+          <w:rFonts w:ascii="Consolas" w:hAnsi="Consolas" w:cs="Consolas"/>
+          <w:color w:val="6A3E3E"/>
+          <w:sz w:val="32"/>
+          <w:szCs w:val="32"/>
+          <w:shd w:val="clear" w:color="auto" w:fill="E8F2FE"/>
+        </w:rPr>
+        <w:t>code</w:t>
+      </w:r>
+      <w:r>
+        <w:rPr>
+          <w:rFonts w:ascii="Consolas" w:hAnsi="Consolas" w:cs="Consolas"/>
+          <w:color w:val="6A3E3E"/>
+          <w:sz w:val="32"/>
+          <w:szCs w:val="32"/>
+          <w:shd w:val="clear" w:color="auto" w:fill="E8F2FE"/>
+        </w:rPr>
+        <w:t xml:space="preserve"> : This method is used for submitting the code once compilation is successful.</w:t>
+      </w:r>
+    </w:p>
+    <w:p>
+      <w:pPr>
+        <w:rPr>
+          <w:rFonts w:ascii="Consolas" w:hAnsi="Consolas" w:cs="Consolas"/>
+          <w:color w:val="000000"/>
+          <w:sz w:val="32"/>
+          <w:szCs w:val="32"/>
+          <w:shd w:val="clear" w:color="auto" w:fill="E8F2FE"/>
+        </w:rPr>
+      </w:pPr>
+      <w:r>
+        <w:rPr>
+          <w:rFonts w:ascii="Consolas" w:hAnsi="Consolas" w:cs="Consolas"/>
+          <w:color w:val="6A3E3E"/>
+          <w:sz w:val="32"/>
+          <w:szCs w:val="32"/>
+          <w:shd w:val="clear" w:color="auto" w:fill="E8F2FE"/>
+        </w:rPr>
+        <w:t>2.</w:t>
+      </w:r>
+      <w:r>
+        <w:rPr>
+          <w:rFonts w:ascii="Consolas" w:hAnsi="Consolas" w:cs="Consolas"/>
+          <w:b/>
+          <w:bCs/>
+          <w:color w:val="7F0055"/>
+          <w:sz w:val="20"/>
+          <w:szCs w:val="20"/>
+          <w:shd w:val="clear" w:color="auto" w:fill="E8F2FE"/>
+        </w:rPr>
+        <w:t xml:space="preserve"> </w:t>
+      </w:r>
+      <w:r>
+        <w:rPr>
+          <w:rFonts w:ascii="Consolas" w:hAnsi="Consolas" w:cs="Consolas"/>
+          <w:b/>
+          <w:bCs/>
+          <w:color w:val="7F0055"/>
+          <w:sz w:val="32"/>
+          <w:szCs w:val="32"/>
+          <w:shd w:val="clear" w:color="auto" w:fill="E8F2FE"/>
+        </w:rPr>
+        <w:t>public</w:t>
+      </w:r>
+      <w:r>
+        <w:rPr>
+          <w:rFonts w:ascii="Consolas" w:hAnsi="Consolas" w:cs="Consolas"/>
+          <w:color w:val="000000"/>
+          <w:sz w:val="32"/>
+          <w:szCs w:val="32"/>
+          <w:shd w:val="clear" w:color="auto" w:fill="E8F2FE"/>
+        </w:rPr>
+        <w:t xml:space="preserve"> List&lt;String&gt; compile(String </w:t>
+      </w:r>
+      <w:r>
+        <w:rPr>
+          <w:rFonts w:ascii="Consolas" w:hAnsi="Consolas" w:cs="Consolas"/>
+          <w:color w:val="6A3E3E"/>
+          <w:sz w:val="32"/>
+          <w:szCs w:val="32"/>
+          <w:shd w:val="clear" w:color="auto" w:fill="E8F2FE"/>
+        </w:rPr>
+        <w:t>code</w:t>
+      </w:r>
+      <w:r>
+        <w:rPr>
+          <w:rFonts w:ascii="Consolas" w:hAnsi="Consolas" w:cs="Consolas"/>
+          <w:color w:val="000000"/>
+          <w:sz w:val="32"/>
+          <w:szCs w:val="32"/>
+          <w:shd w:val="clear" w:color="auto" w:fill="E8F2FE"/>
+        </w:rPr>
+        <w:t>)</w:t>
+      </w:r>
+      <w:r>
+        <w:rPr>
+          <w:rFonts w:ascii="Consolas" w:hAnsi="Consolas" w:cs="Consolas"/>
+          <w:color w:val="000000"/>
+          <w:sz w:val="32"/>
+          <w:szCs w:val="32"/>
+          <w:shd w:val="clear" w:color="auto" w:fill="E8F2FE"/>
+        </w:rPr>
+        <w:t>:This method is used for compiling the code</w:t>
+      </w:r>
+    </w:p>
+    <w:p>
+      <w:pPr>
+        <w:rPr>
+          <w:rFonts w:ascii="Consolas" w:hAnsi="Consolas" w:cs="Consolas"/>
+          <w:color w:val="000000"/>
+          <w:sz w:val="32"/>
+          <w:szCs w:val="32"/>
+          <w:shd w:val="clear" w:color="auto" w:fill="E8F2FE"/>
+        </w:rPr>
+      </w:pPr>
+    </w:p>
+    <w:p>
+      <w:pPr>
+        <w:rPr>
+          <w:b/>
+          <w:sz w:val="40"/>
+          <w:szCs w:val="40"/>
+          <w:u w:val="single"/>
+        </w:rPr>
+      </w:pPr>
+      <w:r>
+        <w:rPr>
+          <w:rFonts w:ascii="Consolas" w:hAnsi="Consolas" w:cs="Consolas"/>
+          <w:b/>
+          <w:color w:val="000000"/>
+          <w:sz w:val="40"/>
+          <w:szCs w:val="40"/>
+          <w:u w:val="single"/>
+          <w:shd w:val="clear" w:color="auto" w:fill="E8F2FE"/>
+        </w:rPr>
+        <w:t>Validations:</w:t>
+      </w:r>
+    </w:p>
+    <w:p>
+      <w:pPr>
+        <w:pStyle w:val="ListParagraph"/>
+        <w:numPr>
+          <w:ilvl w:val="0"/>
+          <w:numId w:val="17"/>
+        </w:numPr>
+        <w:spacing w:line="360" w:lineRule="auto"/>
+        <w:rPr>
+          <w:sz w:val="32"/>
+          <w:szCs w:val="32"/>
+        </w:rPr>
+      </w:pPr>
+      <w:r>
+        <w:rPr>
+          <w:sz w:val="32"/>
+          <w:szCs w:val="32"/>
+        </w:rPr>
+        <w:t>Project end date can not be before the current date</w:t>
+      </w:r>
+    </w:p>
+    <w:p>
+      <w:pPr>
+        <w:pStyle w:val="ListParagraph"/>
+        <w:numPr>
+          <w:ilvl w:val="0"/>
+          <w:numId w:val="17"/>
+        </w:numPr>
+        <w:spacing w:line="360" w:lineRule="auto"/>
+        <w:rPr>
+          <w:sz w:val="32"/>
+          <w:szCs w:val="32"/>
+        </w:rPr>
+      </w:pPr>
+      <w:r>
+        <w:rPr>
+          <w:sz w:val="32"/>
+          <w:szCs w:val="32"/>
+        </w:rPr>
+        <w:t xml:space="preserve">Employee name must have atleast 4 charecters </w:t>
+      </w:r>
+    </w:p>
+    <w:p>
+      <w:pPr>
+        <w:pStyle w:val="ListParagraph"/>
+        <w:numPr>
+          <w:ilvl w:val="0"/>
+          <w:numId w:val="17"/>
+        </w:numPr>
+        <w:spacing w:line="360" w:lineRule="auto"/>
+        <w:rPr>
+          <w:sz w:val="32"/>
+          <w:szCs w:val="32"/>
+        </w:rPr>
+      </w:pPr>
+      <w:r>
+        <w:rPr>
+          <w:sz w:val="32"/>
+          <w:szCs w:val="32"/>
+        </w:rPr>
+        <w:t>Phone Number must have must have 10 digits.</w:t>
+      </w:r>
+    </w:p>
+    <w:p>
+      <w:pPr>
+        <w:pStyle w:val="ListParagraph"/>
+        <w:numPr>
+          <w:ilvl w:val="0"/>
+          <w:numId w:val="17"/>
+        </w:numPr>
+        <w:spacing w:line="360" w:lineRule="auto"/>
+        <w:rPr>
+          <w:sz w:val="32"/>
+          <w:szCs w:val="32"/>
+        </w:rPr>
+      </w:pPr>
+      <w:r>
+        <w:rPr>
+          <w:sz w:val="32"/>
+          <w:szCs w:val="32"/>
+        </w:rPr>
+        <w:t xml:space="preserve">EmailId </w:t>
+      </w:r>
+      <w:r>
+        <w:rPr>
+          <w:sz w:val="32"/>
+          <w:szCs w:val="32"/>
+        </w:rPr>
+        <w:t>must have @ and .com</w:t>
+      </w:r>
+    </w:p>
+    <w:p>
+      <w:pPr>
+        <w:pStyle w:val="ListParagraph"/>
+        <w:numPr>
+          <w:ilvl w:val="0"/>
+          <w:numId w:val="17"/>
+        </w:numPr>
+        <w:spacing w:line="360" w:lineRule="auto"/>
+        <w:rPr>
+          <w:sz w:val="32"/>
+          <w:szCs w:val="32"/>
+        </w:rPr>
+      </w:pPr>
+      <w:r>
+        <w:rPr>
+          <w:sz w:val="32"/>
+          <w:szCs w:val="32"/>
+        </w:rPr>
+        <w:t>Bug which is already assigned can not be assigned</w:t>
+      </w:r>
+    </w:p>
+    <w:p>
+      <w:pPr>
+        <w:pStyle w:val="ListParagraph"/>
+        <w:numPr>
+          <w:ilvl w:val="0"/>
+          <w:numId w:val="17"/>
+        </w:numPr>
+        <w:spacing w:line="360" w:lineRule="auto"/>
+        <w:rPr>
+          <w:sz w:val="32"/>
+          <w:szCs w:val="32"/>
+        </w:rPr>
+      </w:pPr>
+      <w:r>
+        <w:rPr>
+          <w:sz w:val="32"/>
+          <w:szCs w:val="32"/>
+        </w:rPr>
+        <w:t>Ticket can not be raised on a developer who has already been assigned</w:t>
+      </w:r>
+    </w:p>
+    <w:p>
+      <w:pPr>
+        <w:pStyle w:val="ListParagraph"/>
+        <w:numPr>
+          <w:ilvl w:val="0"/>
+          <w:numId w:val="17"/>
+        </w:numPr>
+        <w:spacing w:line="360" w:lineRule="auto"/>
+        <w:rPr>
+          <w:sz w:val="32"/>
+          <w:szCs w:val="32"/>
+        </w:rPr>
+      </w:pPr>
+      <w:r>
+        <w:rPr>
+          <w:sz w:val="32"/>
+          <w:szCs w:val="32"/>
+        </w:rPr>
+        <w:t>Bug end date can not before than the current date.</w:t>
+      </w:r>
+      <w:r>
+        <w:rPr>
+          <w:sz w:val="32"/>
+          <w:szCs w:val="32"/>
+        </w:rPr>
+        <w:t xml:space="preserve"> </w:t>
+      </w:r>
     </w:p>
     <w:p>
       <w:pPr>
@@ -2199,199 +3473,207 @@
         </w:rPr>
         <w:t xml:space="preserve">  </w:t>
       </w:r>
-    </w:p>
-    <w:p>
-      <w:pPr>
-        <w:pStyle w:val="ListParagraph"/>
-        <w:rPr>
+      <w:r>
+        <w:rPr>
+          <w:sz w:val="32"/>
+          <w:szCs w:val="32"/>
+        </w:rPr>
+        <w:t xml:space="preserve"> </w:t>
+      </w:r>
+      <w:r>
+        <w:rPr>
+          <w:b/>
           <w:sz w:val="32"/>
           <w:szCs w:val="32"/>
           <w:u w:val="single"/>
         </w:rPr>
-      </w:pPr>
-    </w:p>
-    <w:p>
-      <w:pPr>
-        <w:pStyle w:val="ListParagraph"/>
-        <w:rPr>
+        <w:t>Sequence Diagram:</w:t>
+      </w:r>
+    </w:p>
+    <w:p>
+      <w:pPr>
+        <w:rPr>
+          <w:b/>
+          <w:sz w:val="32"/>
+          <w:szCs w:val="32"/>
+        </w:rPr>
+      </w:pPr>
+      <w:r>
+        <w:rPr>
+          <w:b/>
+          <w:sz w:val="32"/>
+          <w:szCs w:val="32"/>
+        </w:rPr>
+        <w:lastRenderedPageBreak/>
+        <w:t xml:space="preserve">            </w:t>
+      </w:r>
+      <w:r>
+        <w:rPr>
+          <w:noProof/>
+          <w:sz w:val="32"/>
+          <w:szCs w:val="32"/>
+        </w:rPr>
+        <w:drawing>
+          <wp:inline distT="0" distB="0" distL="0" distR="0" wp14:anchorId="28346E02" wp14:editId="7E6CFE24">
+            <wp:extent cx="6804561" cy="6958940"/>
+            <wp:effectExtent l="0" t="0" r="0" b="0"/>
+            <wp:docPr id="1" name="Picture 1" descr="D:\PLP project\sequencediagramplp.png"/>
+            <wp:cNvGraphicFramePr>
+              <a:graphicFrameLocks xmlns:a="http://schemas.openxmlformats.org/drawingml/2006/main" noChangeAspect="1"/>
+            </wp:cNvGraphicFramePr>
+            <a:graphic xmlns:a="http://schemas.openxmlformats.org/drawingml/2006/main">
+              <a:graphicData uri="http://schemas.openxmlformats.org/drawingml/2006/picture">
+                <pic:pic xmlns:pic="http://schemas.openxmlformats.org/drawingml/2006/picture">
+                  <pic:nvPicPr>
+                    <pic:cNvPr id="0" name="Picture 1" descr="D:\PLP project\sequencediagramplp.png"/>
+                    <pic:cNvPicPr>
+                      <a:picLocks noChangeAspect="1" noChangeArrowheads="1"/>
+                    </pic:cNvPicPr>
+                  </pic:nvPicPr>
+                  <pic:blipFill>
+                    <a:blip r:embed="rId9">
+                      <a:extLst>
+                        <a:ext uri="{28A0092B-C50C-407E-A947-70E740481C1C}">
+                          <a14:useLocalDpi xmlns:a14="http://schemas.microsoft.com/office/drawing/2010/main" val="0"/>
+                        </a:ext>
+                      </a:extLst>
+                    </a:blip>
+                    <a:srcRect/>
+                    <a:stretch>
+                      <a:fillRect/>
+                    </a:stretch>
+                  </pic:blipFill>
+                  <pic:spPr bwMode="auto">
+                    <a:xfrm>
+                      <a:off x="0" y="0"/>
+                      <a:ext cx="6811773" cy="6966316"/>
+                    </a:xfrm>
+                    <a:prstGeom prst="rect">
+                      <a:avLst/>
+                    </a:prstGeom>
+                    <a:noFill/>
+                    <a:ln>
+                      <a:noFill/>
+                    </a:ln>
+                  </pic:spPr>
+                </pic:pic>
+              </a:graphicData>
+            </a:graphic>
+          </wp:inline>
+        </w:drawing>
+      </w:r>
+    </w:p>
+    <w:p>
+      <w:pPr>
+        <w:rPr>
+          <w:b/>
+          <w:sz w:val="32"/>
+          <w:szCs w:val="32"/>
+        </w:rPr>
+      </w:pPr>
+    </w:p>
+    <w:p>
+      <w:pPr>
+        <w:rPr>
+          <w:b/>
           <w:sz w:val="32"/>
           <w:szCs w:val="32"/>
           <w:u w:val="single"/>
         </w:rPr>
       </w:pPr>
-      <w:r>
-        <w:rPr>
+    </w:p>
+    <w:p>
+      <w:pPr>
+        <w:rPr>
+          <w:b/>
           <w:sz w:val="32"/>
           <w:szCs w:val="32"/>
           <w:u w:val="single"/>
         </w:rPr>
-        <w:t xml:space="preserve">           </w:t>
-      </w:r>
-      <w:r>
-        <w:rPr>
+      </w:pPr>
+      <w:r>
+        <w:rPr>
+          <w:b/>
           <w:sz w:val="32"/>
           <w:szCs w:val="32"/>
           <w:u w:val="single"/>
         </w:rPr>
-        <w:t xml:space="preserve"> </w:t>
-      </w:r>
-    </w:p>
-    <w:p>
-      <w:pPr>
-        <w:rPr>
-          <w:b/>
-          <w:sz w:val="32"/>
-          <w:szCs w:val="32"/>
-        </w:rPr>
-      </w:pPr>
-      <w:r>
-        <w:rPr>
-          <w:b/>
-          <w:sz w:val="32"/>
-          <w:szCs w:val="32"/>
-        </w:rPr>
-        <w:t xml:space="preserve">        </w:t>
-      </w:r>
-    </w:p>
-    <w:p>
-      <w:pPr>
-        <w:rPr>
-          <w:b/>
-          <w:sz w:val="32"/>
-          <w:szCs w:val="32"/>
-        </w:rPr>
-      </w:pPr>
-    </w:p>
-    <w:p>
-      <w:pPr>
-        <w:rPr>
-          <w:b/>
-          <w:sz w:val="32"/>
-          <w:szCs w:val="32"/>
-        </w:rPr>
-      </w:pPr>
-      <w:r>
-        <w:rPr>
-          <w:b/>
-          <w:sz w:val="32"/>
-          <w:szCs w:val="32"/>
-        </w:rPr>
-        <w:t xml:space="preserve">   </w:t>
-      </w:r>
-    </w:p>
-    <w:p>
-      <w:pPr>
-        <w:rPr>
-          <w:sz w:val="32"/>
-          <w:szCs w:val="32"/>
-        </w:rPr>
-      </w:pPr>
-    </w:p>
-    <w:p>
-      <w:pPr>
-        <w:rPr>
-          <w:sz w:val="32"/>
-          <w:szCs w:val="32"/>
-        </w:rPr>
-      </w:pPr>
-    </w:p>
-    <w:p>
-      <w:pPr>
-        <w:rPr>
-          <w:sz w:val="32"/>
-          <w:szCs w:val="32"/>
-        </w:rPr>
-      </w:pPr>
-    </w:p>
-    <w:p>
-      <w:pPr>
-        <w:rPr>
-          <w:sz w:val="32"/>
-          <w:szCs w:val="32"/>
-        </w:rPr>
-      </w:pPr>
-    </w:p>
-    <w:p>
-      <w:pPr>
-        <w:rPr>
-          <w:sz w:val="32"/>
-          <w:szCs w:val="32"/>
-        </w:rPr>
-      </w:pPr>
-    </w:p>
-    <w:p>
-      <w:pPr>
-        <w:rPr>
-          <w:sz w:val="32"/>
-          <w:szCs w:val="32"/>
-        </w:rPr>
-      </w:pPr>
-    </w:p>
-    <w:p>
-      <w:pPr>
-        <w:rPr>
-          <w:sz w:val="32"/>
-          <w:szCs w:val="32"/>
-        </w:rPr>
-      </w:pPr>
-      <w:r>
-        <w:rPr>
-          <w:sz w:val="32"/>
-          <w:szCs w:val="32"/>
-        </w:rPr>
-        <w:t xml:space="preserve"> </w:t>
-      </w:r>
-    </w:p>
-    <w:p>
-      <w:pPr>
-        <w:rPr>
-          <w:b/>
-          <w:sz w:val="32"/>
-          <w:szCs w:val="32"/>
-        </w:rPr>
-      </w:pPr>
-      <w:r>
-        <w:rPr>
-          <w:b/>
-          <w:sz w:val="32"/>
-          <w:szCs w:val="32"/>
-        </w:rPr>
-        <w:t xml:space="preserve">            </w:t>
-      </w:r>
-    </w:p>
-    <w:p>
-      <w:pPr>
-        <w:rPr>
-          <w:b/>
-          <w:sz w:val="32"/>
-          <w:szCs w:val="32"/>
-        </w:rPr>
-      </w:pPr>
-    </w:p>
-    <w:p>
-      <w:pPr>
-        <w:rPr>
-          <w:sz w:val="32"/>
-          <w:szCs w:val="32"/>
-        </w:rPr>
-      </w:pPr>
-    </w:p>
-    <w:p>
-      <w:pPr>
-        <w:rPr>
-          <w:sz w:val="32"/>
-          <w:szCs w:val="32"/>
-        </w:rPr>
-      </w:pPr>
-    </w:p>
-    <w:p>
-      <w:pPr>
-        <w:rPr>
-          <w:b/>
-          <w:sz w:val="32"/>
-          <w:szCs w:val="32"/>
-        </w:rPr>
-      </w:pPr>
+        <w:lastRenderedPageBreak/>
+        <w:t>ClassDiagram:</w:t>
+      </w:r>
+    </w:p>
+    <w:p>
+      <w:pPr>
+        <w:rPr>
+          <w:sz w:val="32"/>
+          <w:szCs w:val="32"/>
+        </w:rPr>
+      </w:pPr>
+    </w:p>
+    <w:p>
+      <w:pPr>
+        <w:rPr>
+          <w:b/>
+          <w:sz w:val="32"/>
+          <w:szCs w:val="32"/>
+        </w:rPr>
+      </w:pPr>
+      <w:r>
+        <w:rPr>
+          <w:b/>
+          <w:noProof/>
+          <w:sz w:val="32"/>
+          <w:szCs w:val="32"/>
+        </w:rPr>
+        <w:drawing>
+          <wp:inline distT="0" distB="0" distL="0" distR="0">
+            <wp:extent cx="6590805" cy="5569527"/>
+            <wp:effectExtent l="0" t="0" r="635" b="0"/>
+            <wp:docPr id="2" name="Picture 2" descr="D:\PLP project\ClassDiagram.png"/>
+            <wp:cNvGraphicFramePr>
+              <a:graphicFrameLocks xmlns:a="http://schemas.openxmlformats.org/drawingml/2006/main" noChangeAspect="1"/>
+            </wp:cNvGraphicFramePr>
+            <a:graphic xmlns:a="http://schemas.openxmlformats.org/drawingml/2006/main">
+              <a:graphicData uri="http://schemas.openxmlformats.org/drawingml/2006/picture">
+                <pic:pic xmlns:pic="http://schemas.openxmlformats.org/drawingml/2006/picture">
+                  <pic:nvPicPr>
+                    <pic:cNvPr id="0" name="Picture 2" descr="D:\PLP project\ClassDiagram.png"/>
+                    <pic:cNvPicPr>
+                      <a:picLocks noChangeAspect="1" noChangeArrowheads="1"/>
+                    </pic:cNvPicPr>
+                  </pic:nvPicPr>
+                  <pic:blipFill>
+                    <a:blip r:embed="rId10">
+                      <a:extLst>
+                        <a:ext uri="{28A0092B-C50C-407E-A947-70E740481C1C}">
+                          <a14:useLocalDpi xmlns:a14="http://schemas.microsoft.com/office/drawing/2010/main" val="0"/>
+                        </a:ext>
+                      </a:extLst>
+                    </a:blip>
+                    <a:srcRect/>
+                    <a:stretch>
+                      <a:fillRect/>
+                    </a:stretch>
+                  </pic:blipFill>
+                  <pic:spPr bwMode="auto">
+                    <a:xfrm>
+                      <a:off x="0" y="0"/>
+                      <a:ext cx="6597788" cy="5575428"/>
+                    </a:xfrm>
+                    <a:prstGeom prst="rect">
+                      <a:avLst/>
+                    </a:prstGeom>
+                    <a:noFill/>
+                    <a:ln>
+                      <a:noFill/>
+                    </a:ln>
+                  </pic:spPr>
+                </pic:pic>
+              </a:graphicData>
+            </a:graphic>
+          </wp:inline>
+        </w:drawing>
+      </w:r>
     </w:p>
     <w:p>
       <w:pPr>
@@ -2437,6 +3719,63 @@
           <w:szCs w:val="32"/>
         </w:rPr>
       </w:pPr>
+      <w:r>
+        <w:rPr>
+          <w:rFonts w:cstheme="minorHAnsi"/>
+          <w:noProof/>
+          <w:sz w:val="32"/>
+          <w:szCs w:val="32"/>
+        </w:rPr>
+        <w:lastRenderedPageBreak/>
+        <w:drawing>
+          <wp:inline distT="0" distB="0" distL="0" distR="0">
+            <wp:extent cx="6602680" cy="5735782"/>
+            <wp:effectExtent l="0" t="0" r="8255" b="0"/>
+            <wp:docPr id="3" name="Picture 3" descr="D:\PLP project\activitydiagramplp.png"/>
+            <wp:cNvGraphicFramePr>
+              <a:graphicFrameLocks xmlns:a="http://schemas.openxmlformats.org/drawingml/2006/main" noChangeAspect="1"/>
+            </wp:cNvGraphicFramePr>
+            <a:graphic xmlns:a="http://schemas.openxmlformats.org/drawingml/2006/main">
+              <a:graphicData uri="http://schemas.openxmlformats.org/drawingml/2006/picture">
+                <pic:pic xmlns:pic="http://schemas.openxmlformats.org/drawingml/2006/picture">
+                  <pic:nvPicPr>
+                    <pic:cNvPr id="0" name="Picture 3" descr="D:\PLP project\activitydiagramplp.png"/>
+                    <pic:cNvPicPr>
+                      <a:picLocks noChangeAspect="1" noChangeArrowheads="1"/>
+                    </pic:cNvPicPr>
+                  </pic:nvPicPr>
+                  <pic:blipFill>
+                    <a:blip r:embed="rId11">
+                      <a:extLst>
+                        <a:ext uri="{28A0092B-C50C-407E-A947-70E740481C1C}">
+                          <a14:useLocalDpi xmlns:a14="http://schemas.microsoft.com/office/drawing/2010/main" val="0"/>
+                        </a:ext>
+                      </a:extLst>
+                    </a:blip>
+                    <a:srcRect/>
+                    <a:stretch>
+                      <a:fillRect/>
+                    </a:stretch>
+                  </pic:blipFill>
+                  <pic:spPr bwMode="auto">
+                    <a:xfrm>
+                      <a:off x="0" y="0"/>
+                      <a:ext cx="6609677" cy="5741860"/>
+                    </a:xfrm>
+                    <a:prstGeom prst="rect">
+                      <a:avLst/>
+                    </a:prstGeom>
+                    <a:noFill/>
+                    <a:ln>
+                      <a:noFill/>
+                    </a:ln>
+                  </pic:spPr>
+                </pic:pic>
+              </a:graphicData>
+            </a:graphic>
+          </wp:inline>
+        </w:drawing>
+      </w:r>
     </w:p>
     <w:p>
       <w:pPr>
@@ -2453,6 +3792,64 @@
           <w:szCs w:val="48"/>
         </w:rPr>
       </w:pPr>
+      <w:r>
+        <w:rPr>
+          <w:noProof/>
+          <w:sz w:val="48"/>
+          <w:szCs w:val="48"/>
+        </w:rPr>
+        <w:lastRenderedPageBreak/>
+        <w:drawing>
+          <wp:inline distT="0" distB="0" distL="0" distR="0">
+            <wp:extent cx="5943600" cy="5191319"/>
+            <wp:effectExtent l="0" t="0" r="0" b="9525"/>
+            <wp:docPr id="4" name="Picture 4" descr="D:\PLP project\usersequence.PNG"/>
+            <wp:cNvGraphicFramePr>
+              <a:graphicFrameLocks xmlns:a="http://schemas.openxmlformats.org/drawingml/2006/main" noChangeAspect="1"/>
+            </wp:cNvGraphicFramePr>
+            <a:graphic xmlns:a="http://schemas.openxmlformats.org/drawingml/2006/main">
+              <a:graphicData uri="http://schemas.openxmlformats.org/drawingml/2006/picture">
+                <pic:pic xmlns:pic="http://schemas.openxmlformats.org/drawingml/2006/picture">
+                  <pic:nvPicPr>
+                    <pic:cNvPr id="0" name="Picture 4" descr="D:\PLP project\usersequence.PNG"/>
+                    <pic:cNvPicPr>
+                      <a:picLocks noChangeAspect="1" noChangeArrowheads="1"/>
+                    </pic:cNvPicPr>
+                  </pic:nvPicPr>
+                  <pic:blipFill>
+                    <a:blip r:embed="rId12">
+                      <a:extLst>
+                        <a:ext uri="{28A0092B-C50C-407E-A947-70E740481C1C}">
+                          <a14:useLocalDpi xmlns:a14="http://schemas.microsoft.com/office/drawing/2010/main" val="0"/>
+                        </a:ext>
+                      </a:extLst>
+                    </a:blip>
+                    <a:srcRect/>
+                    <a:stretch>
+                      <a:fillRect/>
+                    </a:stretch>
+                  </pic:blipFill>
+                  <pic:spPr bwMode="auto">
+                    <a:xfrm>
+                      <a:off x="0" y="0"/>
+                      <a:ext cx="5943600" cy="5191319"/>
+                    </a:xfrm>
+                    <a:prstGeom prst="rect">
+                      <a:avLst/>
+                    </a:prstGeom>
+                    <a:noFill/>
+                    <a:ln>
+                      <a:noFill/>
+                    </a:ln>
+                  </pic:spPr>
+                </pic:pic>
+              </a:graphicData>
+            </a:graphic>
+          </wp:inline>
+        </w:drawing>
+      </w:r>
+      <w:bookmarkStart w:id="0" w:name="_GoBack"/>
+      <w:bookmarkEnd w:id="0"/>
     </w:p>
     <w:sectPr>
       <w:pgSz w:w="12240" w:h="15840"/>
@@ -2464,9 +3861,148 @@
 </w:document>
 </file>
 
+<file path=word/endnotes.xml><?xml version="1.0" encoding="utf-8"?>
+<w:endnotes xmlns:wpc="http://schemas.microsoft.com/office/word/2010/wordprocessingCanvas" xmlns:mc="http://schemas.openxmlformats.org/markup-compatibility/2006" xmlns:o="urn:schemas-microsoft-com:office:office" xmlns:r="http://schemas.openxmlformats.org/officeDocument/2006/relationships" xmlns:m="http://schemas.openxmlformats.org/officeDocument/2006/math" xmlns:v="urn:schemas-microsoft-com:vml" xmlns:wp14="http://schemas.microsoft.com/office/word/2010/wordprocessingDrawing" xmlns:wp="http://schemas.openxmlformats.org/drawingml/2006/wordprocessingDrawing" xmlns:w10="urn:schemas-microsoft-com:office:word" xmlns:w="http://schemas.openxmlformats.org/wordprocessingml/2006/main" xmlns:w14="http://schemas.microsoft.com/office/word/2010/wordml" xmlns:wpg="http://schemas.microsoft.com/office/word/2010/wordprocessingGroup" xmlns:wpi="http://schemas.microsoft.com/office/word/2010/wordprocessingInk" xmlns:wne="http://schemas.microsoft.com/office/word/2006/wordml" xmlns:wps="http://schemas.microsoft.com/office/word/2010/wordprocessingShape" mc:Ignorable="w14 wp14">
+  <w:endnote w:type="separator" w:id="-1">
+    <w:p>
+      <w:pPr>
+        <w:spacing w:after="0" w:line="240" w:lineRule="auto"/>
+      </w:pPr>
+      <w:r>
+        <w:separator/>
+      </w:r>
+    </w:p>
+  </w:endnote>
+  <w:endnote w:type="continuationSeparator" w:id="0">
+    <w:p>
+      <w:pPr>
+        <w:spacing w:after="0" w:line="240" w:lineRule="auto"/>
+      </w:pPr>
+      <w:r>
+        <w:continuationSeparator/>
+      </w:r>
+    </w:p>
+  </w:endnote>
+</w:endnotes>
+</file>
+
+<file path=word/footnotes.xml><?xml version="1.0" encoding="utf-8"?>
+<w:footnotes xmlns:wpc="http://schemas.microsoft.com/office/word/2010/wordprocessingCanvas" xmlns:mc="http://schemas.openxmlformats.org/markup-compatibility/2006" xmlns:o="urn:schemas-microsoft-com:office:office" xmlns:r="http://schemas.openxmlformats.org/officeDocument/2006/relationships" xmlns:m="http://schemas.openxmlformats.org/officeDocument/2006/math" xmlns:v="urn:schemas-microsoft-com:vml" xmlns:wp14="http://schemas.microsoft.com/office/word/2010/wordprocessingDrawing" xmlns:wp="http://schemas.openxmlformats.org/drawingml/2006/wordprocessingDrawing" xmlns:w10="urn:schemas-microsoft-com:office:word" xmlns:w="http://schemas.openxmlformats.org/wordprocessingml/2006/main" xmlns:w14="http://schemas.microsoft.com/office/word/2010/wordml" xmlns:wpg="http://schemas.microsoft.com/office/word/2010/wordprocessingGroup" xmlns:wpi="http://schemas.microsoft.com/office/word/2010/wordprocessingInk" xmlns:wne="http://schemas.microsoft.com/office/word/2006/wordml" xmlns:wps="http://schemas.microsoft.com/office/word/2010/wordprocessingShape" mc:Ignorable="w14 wp14">
+  <w:footnote w:type="separator" w:id="-1">
+    <w:p>
+      <w:pPr>
+        <w:spacing w:after="0" w:line="240" w:lineRule="auto"/>
+      </w:pPr>
+      <w:r>
+        <w:separator/>
+      </w:r>
+    </w:p>
+  </w:footnote>
+  <w:footnote w:type="continuationSeparator" w:id="0">
+    <w:p>
+      <w:pPr>
+        <w:spacing w:after="0" w:line="240" w:lineRule="auto"/>
+      </w:pPr>
+      <w:r>
+        <w:continuationSeparator/>
+      </w:r>
+    </w:p>
+  </w:footnote>
+</w:footnotes>
+</file>
+
 <file path=word/numbering.xml><?xml version="1.0" encoding="utf-8"?>
 <w:numbering xmlns:wpc="http://schemas.microsoft.com/office/word/2010/wordprocessingCanvas" xmlns:mc="http://schemas.openxmlformats.org/markup-compatibility/2006" xmlns:o="urn:schemas-microsoft-com:office:office" xmlns:r="http://schemas.openxmlformats.org/officeDocument/2006/relationships" xmlns:m="http://schemas.openxmlformats.org/officeDocument/2006/math" xmlns:v="urn:schemas-microsoft-com:vml" xmlns:wp14="http://schemas.microsoft.com/office/word/2010/wordprocessingDrawing" xmlns:wp="http://schemas.openxmlformats.org/drawingml/2006/wordprocessingDrawing" xmlns:w10="urn:schemas-microsoft-com:office:word" xmlns:w="http://schemas.openxmlformats.org/wordprocessingml/2006/main" xmlns:w14="http://schemas.microsoft.com/office/word/2010/wordml" xmlns:wpg="http://schemas.microsoft.com/office/word/2010/wordprocessingGroup" xmlns:wpi="http://schemas.microsoft.com/office/word/2010/wordprocessingInk" xmlns:wne="http://schemas.microsoft.com/office/word/2006/wordml" xmlns:wps="http://schemas.microsoft.com/office/word/2010/wordprocessingShape" mc:Ignorable="w14 wp14">
   <w:abstractNum w:abstractNumId="0">
+    <w:nsid w:val="001A12F0"/>
+    <w:multiLevelType w:val="hybridMultilevel"/>
+    <w:tmpl w:val="125CC4E8"/>
+    <w:lvl w:ilvl="0" w:tplc="D108B2B4">
+      <w:start w:val="1"/>
+      <w:numFmt w:val="decimal"/>
+      <w:lvlText w:val="%1."/>
+      <w:lvlJc w:val="left"/>
+      <w:pPr>
+        <w:ind w:left="720" w:hanging="360"/>
+      </w:pPr>
+      <w:rPr>
+        <w:rFonts w:hint="default"/>
+      </w:rPr>
+    </w:lvl>
+    <w:lvl w:ilvl="1" w:tplc="04090019" w:tentative="1">
+      <w:start w:val="1"/>
+      <w:numFmt w:val="lowerLetter"/>
+      <w:lvlText w:val="%2."/>
+      <w:lvlJc w:val="left"/>
+      <w:pPr>
+        <w:ind w:left="1440" w:hanging="360"/>
+      </w:pPr>
+    </w:lvl>
+    <w:lvl w:ilvl="2" w:tplc="0409001B" w:tentative="1">
+      <w:start w:val="1"/>
+      <w:numFmt w:val="lowerRoman"/>
+      <w:lvlText w:val="%3."/>
+      <w:lvlJc w:val="right"/>
+      <w:pPr>
+        <w:ind w:left="2160" w:hanging="180"/>
+      </w:pPr>
+    </w:lvl>
+    <w:lvl w:ilvl="3" w:tplc="0409000F" w:tentative="1">
+      <w:start w:val="1"/>
+      <w:numFmt w:val="decimal"/>
+      <w:lvlText w:val="%4."/>
+      <w:lvlJc w:val="left"/>
+      <w:pPr>
+        <w:ind w:left="2880" w:hanging="360"/>
+      </w:pPr>
+    </w:lvl>
+    <w:lvl w:ilvl="4" w:tplc="04090019" w:tentative="1">
+      <w:start w:val="1"/>
+      <w:numFmt w:val="lowerLetter"/>
+      <w:lvlText w:val="%5."/>
+      <w:lvlJc w:val="left"/>
+      <w:pPr>
+        <w:ind w:left="3600" w:hanging="360"/>
+      </w:pPr>
+    </w:lvl>
+    <w:lvl w:ilvl="5" w:tplc="0409001B" w:tentative="1">
+      <w:start w:val="1"/>
+      <w:numFmt w:val="lowerRoman"/>
+      <w:lvlText w:val="%6."/>
+      <w:lvlJc w:val="right"/>
+      <w:pPr>
+        <w:ind w:left="4320" w:hanging="180"/>
+      </w:pPr>
+    </w:lvl>
+    <w:lvl w:ilvl="6" w:tplc="0409000F" w:tentative="1">
+      <w:start w:val="1"/>
+      <w:numFmt w:val="decimal"/>
+      <w:lvlText w:val="%7."/>
+      <w:lvlJc w:val="left"/>
+      <w:pPr>
+        <w:ind w:left="5040" w:hanging="360"/>
+      </w:pPr>
+    </w:lvl>
+    <w:lvl w:ilvl="7" w:tplc="04090019" w:tentative="1">
+      <w:start w:val="1"/>
+      <w:numFmt w:val="lowerLetter"/>
+      <w:lvlText w:val="%8."/>
+      <w:lvlJc w:val="left"/>
+      <w:pPr>
+        <w:ind w:left="5760" w:hanging="360"/>
+      </w:pPr>
+    </w:lvl>
+    <w:lvl w:ilvl="8" w:tplc="0409001B" w:tentative="1">
+      <w:start w:val="1"/>
+      <w:numFmt w:val="lowerRoman"/>
+      <w:lvlText w:val="%9."/>
+      <w:lvlJc w:val="right"/>
+      <w:pPr>
+        <w:ind w:left="6480" w:hanging="180"/>
+      </w:pPr>
+    </w:lvl>
+  </w:abstractNum>
+  <w:abstractNum w:abstractNumId="1">
     <w:nsid w:val="0054341F"/>
     <w:multiLevelType w:val="hybridMultilevel"/>
     <w:tmpl w:val="87D0B0F8"/>
@@ -2579,7 +4115,7 @@
       </w:rPr>
     </w:lvl>
   </w:abstractNum>
-  <w:abstractNum w:abstractNumId="1">
+  <w:abstractNum w:abstractNumId="2">
     <w:nsid w:val="06F05669"/>
     <w:multiLevelType w:val="hybridMultilevel"/>
     <w:tmpl w:val="EDBCFAE2"/>
@@ -2668,7 +4204,98 @@
       </w:pPr>
     </w:lvl>
   </w:abstractNum>
-  <w:abstractNum w:abstractNumId="2">
+  <w:abstractNum w:abstractNumId="3">
+    <w:nsid w:val="09FC48AC"/>
+    <w:multiLevelType w:val="hybridMultilevel"/>
+    <w:tmpl w:val="A2AAD0CC"/>
+    <w:lvl w:ilvl="0" w:tplc="04090011">
+      <w:start w:val="1"/>
+      <w:numFmt w:val="decimal"/>
+      <w:lvlText w:val="%1)"/>
+      <w:lvlJc w:val="left"/>
+      <w:pPr>
+        <w:ind w:left="720" w:hanging="360"/>
+      </w:pPr>
+      <w:rPr>
+        <w:rFonts w:hint="default"/>
+        <w:color w:val="7F0055"/>
+        <w:u w:val="none"/>
+      </w:rPr>
+    </w:lvl>
+    <w:lvl w:ilvl="1" w:tplc="04090019" w:tentative="1">
+      <w:start w:val="1"/>
+      <w:numFmt w:val="lowerLetter"/>
+      <w:lvlText w:val="%2."/>
+      <w:lvlJc w:val="left"/>
+      <w:pPr>
+        <w:ind w:left="1440" w:hanging="360"/>
+      </w:pPr>
+    </w:lvl>
+    <w:lvl w:ilvl="2" w:tplc="0409001B" w:tentative="1">
+      <w:start w:val="1"/>
+      <w:numFmt w:val="lowerRoman"/>
+      <w:lvlText w:val="%3."/>
+      <w:lvlJc w:val="right"/>
+      <w:pPr>
+        <w:ind w:left="2160" w:hanging="180"/>
+      </w:pPr>
+    </w:lvl>
+    <w:lvl w:ilvl="3" w:tplc="0409000F" w:tentative="1">
+      <w:start w:val="1"/>
+      <w:numFmt w:val="decimal"/>
+      <w:lvlText w:val="%4."/>
+      <w:lvlJc w:val="left"/>
+      <w:pPr>
+        <w:ind w:left="2880" w:hanging="360"/>
+      </w:pPr>
+    </w:lvl>
+    <w:lvl w:ilvl="4" w:tplc="04090019" w:tentative="1">
+      <w:start w:val="1"/>
+      <w:numFmt w:val="lowerLetter"/>
+      <w:lvlText w:val="%5."/>
+      <w:lvlJc w:val="left"/>
+      <w:pPr>
+        <w:ind w:left="3600" w:hanging="360"/>
+      </w:pPr>
+    </w:lvl>
+    <w:lvl w:ilvl="5" w:tplc="0409001B" w:tentative="1">
+      <w:start w:val="1"/>
+      <w:numFmt w:val="lowerRoman"/>
+      <w:lvlText w:val="%6."/>
+      <w:lvlJc w:val="right"/>
+      <w:pPr>
+        <w:ind w:left="4320" w:hanging="180"/>
+      </w:pPr>
+    </w:lvl>
+    <w:lvl w:ilvl="6" w:tplc="0409000F" w:tentative="1">
+      <w:start w:val="1"/>
+      <w:numFmt w:val="decimal"/>
+      <w:lvlText w:val="%7."/>
+      <w:lvlJc w:val="left"/>
+      <w:pPr>
+        <w:ind w:left="5040" w:hanging="360"/>
+      </w:pPr>
+    </w:lvl>
+    <w:lvl w:ilvl="7" w:tplc="04090019" w:tentative="1">
+      <w:start w:val="1"/>
+      <w:numFmt w:val="lowerLetter"/>
+      <w:lvlText w:val="%8."/>
+      <w:lvlJc w:val="left"/>
+      <w:pPr>
+        <w:ind w:left="5760" w:hanging="360"/>
+      </w:pPr>
+    </w:lvl>
+    <w:lvl w:ilvl="8" w:tplc="0409001B" w:tentative="1">
+      <w:start w:val="1"/>
+      <w:numFmt w:val="lowerRoman"/>
+      <w:lvlText w:val="%9."/>
+      <w:lvlJc w:val="right"/>
+      <w:pPr>
+        <w:ind w:left="6480" w:hanging="180"/>
+      </w:pPr>
+    </w:lvl>
+  </w:abstractNum>
+  <w:abstractNum w:abstractNumId="4">
     <w:nsid w:val="170B494D"/>
     <w:multiLevelType w:val="hybridMultilevel"/>
     <w:tmpl w:val="8496D3C8"/>
@@ -2778,7 +4405,7 @@
       </w:rPr>
     </w:lvl>
   </w:abstractNum>
-  <w:abstractNum w:abstractNumId="3">
+  <w:abstractNum w:abstractNumId="5">
     <w:nsid w:val="1CBF1258"/>
     <w:multiLevelType w:val="hybridMultilevel"/>
     <w:tmpl w:val="F85441B0"/>
@@ -2888,7 +4515,7 @@
       </w:rPr>
     </w:lvl>
   </w:abstractNum>
-  <w:abstractNum w:abstractNumId="4">
+  <w:abstractNum w:abstractNumId="6">
     <w:nsid w:val="1CF63923"/>
     <w:multiLevelType w:val="hybridMultilevel"/>
     <w:tmpl w:val="817E1FD6"/>
@@ -3001,7 +4628,96 @@
       </w:rPr>
     </w:lvl>
   </w:abstractNum>
-  <w:abstractNum w:abstractNumId="5">
+  <w:abstractNum w:abstractNumId="7">
+    <w:nsid w:val="1DCB273C"/>
+    <w:multiLevelType w:val="hybridMultilevel"/>
+    <w:tmpl w:val="B2306C72"/>
+    <w:lvl w:ilvl="0" w:tplc="0409000F">
+      <w:start w:val="1"/>
+      <w:numFmt w:val="decimal"/>
+      <w:lvlText w:val="%1."/>
+      <w:lvlJc w:val="left"/>
+      <w:pPr>
+        <w:ind w:left="720" w:hanging="360"/>
+      </w:pPr>
+      <w:rPr>
+        <w:rFonts w:hint="default"/>
+      </w:rPr>
+    </w:lvl>
+    <w:lvl w:ilvl="1" w:tplc="04090019" w:tentative="1">
+      <w:start w:val="1"/>
+      <w:numFmt w:val="lowerLetter"/>
+      <w:lvlText w:val="%2."/>
+      <w:lvlJc w:val="left"/>
+      <w:pPr>
+        <w:ind w:left="1440" w:hanging="360"/>
+      </w:pPr>
+    </w:lvl>
+    <w:lvl w:ilvl="2" w:tplc="0409001B" w:tentative="1">
+      <w:start w:val="1"/>
+      <w:numFmt w:val="lowerRoman"/>
+      <w:lvlText w:val="%3."/>
+      <w:lvlJc w:val="right"/>
+      <w:pPr>
+        <w:ind w:left="2160" w:hanging="180"/>
+      </w:pPr>
+    </w:lvl>
+    <w:lvl w:ilvl="3" w:tplc="0409000F" w:tentative="1">
+      <w:start w:val="1"/>
+      <w:numFmt w:val="decimal"/>
+      <w:lvlText w:val="%4."/>
+      <w:lvlJc w:val="left"/>
+      <w:pPr>
+        <w:ind w:left="2880" w:hanging="360"/>
+      </w:pPr>
+    </w:lvl>
+    <w:lvl w:ilvl="4" w:tplc="04090019" w:tentative="1">
+      <w:start w:val="1"/>
+      <w:numFmt w:val="lowerLetter"/>
+      <w:lvlText w:val="%5."/>
+      <w:lvlJc w:val="left"/>
+      <w:pPr>
+        <w:ind w:left="3600" w:hanging="360"/>
+      </w:pPr>
+    </w:lvl>
+    <w:lvl w:ilvl="5" w:tplc="0409001B" w:tentative="1">
+      <w:start w:val="1"/>
+      <w:numFmt w:val="lowerRoman"/>
+      <w:lvlText w:val="%6."/>
+      <w:lvlJc w:val="right"/>
+      <w:pPr>
+        <w:ind w:left="4320" w:hanging="180"/>
+      </w:pPr>
+    </w:lvl>
+    <w:lvl w:ilvl="6" w:tplc="0409000F" w:tentative="1">
+      <w:start w:val="1"/>
+      <w:numFmt w:val="decimal"/>
+      <w:lvlText w:val="%7."/>
+      <w:lvlJc w:val="left"/>
+      <w:pPr>
+        <w:ind w:left="5040" w:hanging="360"/>
+      </w:pPr>
+    </w:lvl>
+    <w:lvl w:ilvl="7" w:tplc="04090019" w:tentative="1">
+      <w:start w:val="1"/>
+      <w:numFmt w:val="lowerLetter"/>
+      <w:lvlText w:val="%8."/>
+      <w:lvlJc w:val="left"/>
+      <w:pPr>
+        <w:ind w:left="5760" w:hanging="360"/>
+      </w:pPr>
+    </w:lvl>
+    <w:lvl w:ilvl="8" w:tplc="0409001B" w:tentative="1">
+      <w:start w:val="1"/>
+      <w:numFmt w:val="lowerRoman"/>
+      <w:lvlText w:val="%9."/>
+      <w:lvlJc w:val="right"/>
+      <w:pPr>
+        <w:ind w:left="6480" w:hanging="180"/>
+      </w:pPr>
+    </w:lvl>
+  </w:abstractNum>
+  <w:abstractNum w:abstractNumId="8">
     <w:nsid w:val="2B3A1971"/>
     <w:multiLevelType w:val="hybridMultilevel"/>
     <w:tmpl w:val="AD260ACE"/>
@@ -3111,7 +4827,7 @@
       </w:rPr>
     </w:lvl>
   </w:abstractNum>
-  <w:abstractNum w:abstractNumId="6">
+  <w:abstractNum w:abstractNumId="9">
     <w:nsid w:val="3B9054F6"/>
     <w:multiLevelType w:val="hybridMultilevel"/>
     <w:tmpl w:val="5894934A"/>
@@ -3221,7 +4937,98 @@
       </w:rPr>
     </w:lvl>
   </w:abstractNum>
-  <w:abstractNum w:abstractNumId="7">
+  <w:abstractNum w:abstractNumId="10">
+    <w:nsid w:val="4A5E3809"/>
+    <w:multiLevelType w:val="hybridMultilevel"/>
+    <w:tmpl w:val="07DCE374"/>
+    <w:lvl w:ilvl="0" w:tplc="2904FD24">
+      <w:start w:val="1"/>
+      <w:numFmt w:val="decimal"/>
+      <w:lvlText w:val="%1."/>
+      <w:lvlJc w:val="left"/>
+      <w:pPr>
+        <w:ind w:left="720" w:hanging="360"/>
+      </w:pPr>
+      <w:rPr>
+        <w:rFonts w:ascii="Consolas" w:hAnsi="Consolas" w:cs="Consolas" w:hint="default"/>
+        <w:color w:val="7F0055"/>
+        <w:u w:val="none"/>
+      </w:rPr>
+    </w:lvl>
+    <w:lvl w:ilvl="1" w:tplc="04090019" w:tentative="1">
+      <w:start w:val="1"/>
+      <w:numFmt w:val="lowerLetter"/>
+      <w:lvlText w:val="%2."/>
+      <w:lvlJc w:val="left"/>
+      <w:pPr>
+        <w:ind w:left="1440" w:hanging="360"/>
+      </w:pPr>
+    </w:lvl>
+    <w:lvl w:ilvl="2" w:tplc="0409001B" w:tentative="1">
+      <w:start w:val="1"/>
+      <w:numFmt w:val="lowerRoman"/>
+      <w:lvlText w:val="%3."/>
+      <w:lvlJc w:val="right"/>
+      <w:pPr>
+        <w:ind w:left="2160" w:hanging="180"/>
+      </w:pPr>
+    </w:lvl>
+    <w:lvl w:ilvl="3" w:tplc="0409000F" w:tentative="1">
+      <w:start w:val="1"/>
+      <w:numFmt w:val="decimal"/>
+      <w:lvlText w:val="%4."/>
+      <w:lvlJc w:val="left"/>
+      <w:pPr>
+        <w:ind w:left="2880" w:hanging="360"/>
+      </w:pPr>
+    </w:lvl>
+    <w:lvl w:ilvl="4" w:tplc="04090019" w:tentative="1">
+      <w:start w:val="1"/>
+      <w:numFmt w:val="lowerLetter"/>
+      <w:lvlText w:val="%5."/>
+      <w:lvlJc w:val="left"/>
+      <w:pPr>
+        <w:ind w:left="3600" w:hanging="360"/>
+      </w:pPr>
+    </w:lvl>
+    <w:lvl w:ilvl="5" w:tplc="0409001B" w:tentative="1">
+      <w:start w:val="1"/>
+      <w:numFmt w:val="lowerRoman"/>
+      <w:lvlText w:val="%6."/>
+      <w:lvlJc w:val="right"/>
+      <w:pPr>
+        <w:ind w:left="4320" w:hanging="180"/>
+      </w:pPr>
+    </w:lvl>
+    <w:lvl w:ilvl="6" w:tplc="0409000F" w:tentative="1">
+      <w:start w:val="1"/>
+      <w:numFmt w:val="decimal"/>
+      <w:lvlText w:val="%7."/>
+      <w:lvlJc w:val="left"/>
+      <w:pPr>
+        <w:ind w:left="5040" w:hanging="360"/>
+      </w:pPr>
+    </w:lvl>
+    <w:lvl w:ilvl="7" w:tplc="04090019" w:tentative="1">
+      <w:start w:val="1"/>
+      <w:numFmt w:val="lowerLetter"/>
+      <w:lvlText w:val="%8."/>
+      <w:lvlJc w:val="left"/>
+      <w:pPr>
+        <w:ind w:left="5760" w:hanging="360"/>
+      </w:pPr>
+    </w:lvl>
+    <w:lvl w:ilvl="8" w:tplc="0409001B" w:tentative="1">
+      <w:start w:val="1"/>
+      <w:numFmt w:val="lowerRoman"/>
+      <w:lvlText w:val="%9."/>
+      <w:lvlJc w:val="right"/>
+      <w:pPr>
+        <w:ind w:left="6480" w:hanging="180"/>
+      </w:pPr>
+    </w:lvl>
+  </w:abstractNum>
+  <w:abstractNum w:abstractNumId="11">
     <w:nsid w:val="4D8D5089"/>
     <w:multiLevelType w:val="hybridMultilevel"/>
     <w:tmpl w:val="C3808108"/>
@@ -3334,7 +5141,7 @@
       </w:rPr>
     </w:lvl>
   </w:abstractNum>
-  <w:abstractNum w:abstractNumId="8">
+  <w:abstractNum w:abstractNumId="12">
     <w:nsid w:val="57AD50DB"/>
     <w:multiLevelType w:val="hybridMultilevel"/>
     <w:tmpl w:val="50DA38C4"/>
@@ -3447,7 +5254,7 @@
       </w:rPr>
     </w:lvl>
   </w:abstractNum>
-  <w:abstractNum w:abstractNumId="9">
+  <w:abstractNum w:abstractNumId="13">
     <w:nsid w:val="62CE4F79"/>
     <w:multiLevelType w:val="hybridMultilevel"/>
     <w:tmpl w:val="3AA64484"/>
@@ -3560,7 +5367,7 @@
       </w:rPr>
     </w:lvl>
   </w:abstractNum>
-  <w:abstractNum w:abstractNumId="10">
+  <w:abstractNum w:abstractNumId="14">
     <w:nsid w:val="69180D40"/>
     <w:multiLevelType w:val="hybridMultilevel"/>
     <w:tmpl w:val="4E127DA4"/>
@@ -3670,7 +5477,7 @@
       </w:rPr>
     </w:lvl>
   </w:abstractNum>
-  <w:abstractNum w:abstractNumId="11">
+  <w:abstractNum w:abstractNumId="15">
     <w:nsid w:val="71A50A88"/>
     <w:multiLevelType w:val="hybridMultilevel"/>
     <w:tmpl w:val="54B2A5FA"/>
@@ -3783,7 +5590,7 @@
       </w:rPr>
     </w:lvl>
   </w:abstractNum>
-  <w:abstractNum w:abstractNumId="12">
+  <w:abstractNum w:abstractNumId="16">
     <w:nsid w:val="73DA4223"/>
     <w:multiLevelType w:val="hybridMultilevel"/>
     <w:tmpl w:val="C5FAA6D2"/>
@@ -3873,43 +5680,55 @@
     </w:lvl>
   </w:abstractNum>
   <w:num w:numId="1">
+    <w:abstractNumId w:val="12"/>
+  </w:num>
+  <w:num w:numId="2">
+    <w:abstractNumId w:val="13"/>
+  </w:num>
+  <w:num w:numId="3">
+    <w:abstractNumId w:val="15"/>
+  </w:num>
+  <w:num w:numId="4">
+    <w:abstractNumId w:val="1"/>
+  </w:num>
+  <w:num w:numId="5">
+    <w:abstractNumId w:val="2"/>
+  </w:num>
+  <w:num w:numId="6">
+    <w:abstractNumId w:val="16"/>
+  </w:num>
+  <w:num w:numId="7">
+    <w:abstractNumId w:val="6"/>
+  </w:num>
+  <w:num w:numId="8">
+    <w:abstractNumId w:val="11"/>
+  </w:num>
+  <w:num w:numId="9">
+    <w:abstractNumId w:val="5"/>
+  </w:num>
+  <w:num w:numId="10">
+    <w:abstractNumId w:val="14"/>
+  </w:num>
+  <w:num w:numId="11">
+    <w:abstractNumId w:val="9"/>
+  </w:num>
+  <w:num w:numId="12">
+    <w:abstractNumId w:val="4"/>
+  </w:num>
+  <w:num w:numId="13">
     <w:abstractNumId w:val="8"/>
   </w:num>
-  <w:num w:numId="2">
-    <w:abstractNumId w:val="9"/>
+  <w:num w:numId="14">
+    <w:abstractNumId w:val="10"/>
   </w:num>
-  <w:num w:numId="3">
-    <w:abstractNumId w:val="11"/>
+  <w:num w:numId="15">
+    <w:abstractNumId w:val="3"/>
   </w:num>
-  <w:num w:numId="4">
+  <w:num w:numId="16">
     <w:abstractNumId w:val="0"/>
   </w:num>
-  <w:num w:numId="5">
-    <w:abstractNumId w:val="1"/>
-  </w:num>
-  <w:num w:numId="6">
-    <w:abstractNumId w:val="12"/>
-  </w:num>
-  <w:num w:numId="7">
-    <w:abstractNumId w:val="4"/>
-  </w:num>
-  <w:num w:numId="8">
+  <w:num w:numId="17">
     <w:abstractNumId w:val="7"/>
-  </w:num>
-  <w:num w:numId="9">
-    <w:abstractNumId w:val="3"/>
-  </w:num>
-  <w:num w:numId="10">
-    <w:abstractNumId w:val="10"/>
-  </w:num>
-  <w:num w:numId="11">
-    <w:abstractNumId w:val="6"/>
-  </w:num>
-  <w:num w:numId="12">
-    <w:abstractNumId w:val="2"/>
-  </w:num>
-  <w:num w:numId="13">
-    <w:abstractNumId w:val="5"/>
   </w:num>
 </w:numbering>
 </file>
@@ -4104,6 +5923,7 @@
   <w:style w:type="character" w:default="1" w:styleId="DefaultParagraphFont">
     <w:name w:val="Default Paragraph Font"/>
     <w:uiPriority w:val="1"/>
+    <w:semiHidden/>
     <w:unhideWhenUsed/>
   </w:style>
   <w:style w:type="table" w:default="1" w:styleId="TableNormal">
@@ -4226,6 +6046,50 @@
       <w:sz w:val="16"/>
       <w:szCs w:val="16"/>
     </w:rPr>
+  </w:style>
+  <w:style w:type="paragraph" w:styleId="Header">
+    <w:name w:val="header"/>
+    <w:basedOn w:val="Normal"/>
+    <w:link w:val="HeaderChar"/>
+    <w:uiPriority w:val="99"/>
+    <w:unhideWhenUsed/>
+    <w:rsid w:val="005A0395"/>
+    <w:pPr>
+      <w:tabs>
+        <w:tab w:val="center" w:pos="4680"/>
+        <w:tab w:val="right" w:pos="9360"/>
+      </w:tabs>
+      <w:spacing w:after="0" w:line="240" w:lineRule="auto"/>
+    </w:pPr>
+  </w:style>
+  <w:style w:type="character" w:customStyle="1" w:styleId="HeaderChar">
+    <w:name w:val="Header Char"/>
+    <w:basedOn w:val="DefaultParagraphFont"/>
+    <w:link w:val="Header"/>
+    <w:uiPriority w:val="99"/>
+    <w:rsid w:val="005A0395"/>
+  </w:style>
+  <w:style w:type="paragraph" w:styleId="Footer">
+    <w:name w:val="footer"/>
+    <w:basedOn w:val="Normal"/>
+    <w:link w:val="FooterChar"/>
+    <w:uiPriority w:val="99"/>
+    <w:unhideWhenUsed/>
+    <w:rsid w:val="005A0395"/>
+    <w:pPr>
+      <w:tabs>
+        <w:tab w:val="center" w:pos="4680"/>
+        <w:tab w:val="right" w:pos="9360"/>
+      </w:tabs>
+      <w:spacing w:after="0" w:line="240" w:lineRule="auto"/>
+    </w:pPr>
+  </w:style>
+  <w:style w:type="character" w:customStyle="1" w:styleId="FooterChar">
+    <w:name w:val="Footer Char"/>
+    <w:basedOn w:val="DefaultParagraphFont"/>
+    <w:link w:val="Footer"/>
+    <w:uiPriority w:val="99"/>
+    <w:rsid w:val="005A0395"/>
   </w:style>
 </w:styles>
 </file>
@@ -4420,6 +6284,7 @@
   <w:style w:type="character" w:default="1" w:styleId="DefaultParagraphFont">
     <w:name w:val="Default Paragraph Font"/>
     <w:uiPriority w:val="1"/>
+    <w:semiHidden/>
     <w:unhideWhenUsed/>
   </w:style>
   <w:style w:type="table" w:default="1" w:styleId="TableNormal">
@@ -4542,6 +6407,50 @@
       <w:sz w:val="16"/>
       <w:szCs w:val="16"/>
     </w:rPr>
+  </w:style>
+  <w:style w:type="paragraph" w:styleId="Header">
+    <w:name w:val="header"/>
+    <w:basedOn w:val="Normal"/>
+    <w:link w:val="HeaderChar"/>
+    <w:uiPriority w:val="99"/>
+    <w:unhideWhenUsed/>
+    <w:rsid w:val="005A0395"/>
+    <w:pPr>
+      <w:tabs>
+        <w:tab w:val="center" w:pos="4680"/>
+        <w:tab w:val="right" w:pos="9360"/>
+      </w:tabs>
+      <w:spacing w:after="0" w:line="240" w:lineRule="auto"/>
+    </w:pPr>
+  </w:style>
+  <w:style w:type="character" w:customStyle="1" w:styleId="HeaderChar">
+    <w:name w:val="Header Char"/>
+    <w:basedOn w:val="DefaultParagraphFont"/>
+    <w:link w:val="Header"/>
+    <w:uiPriority w:val="99"/>
+    <w:rsid w:val="005A0395"/>
+  </w:style>
+  <w:style w:type="paragraph" w:styleId="Footer">
+    <w:name w:val="footer"/>
+    <w:basedOn w:val="Normal"/>
+    <w:link w:val="FooterChar"/>
+    <w:uiPriority w:val="99"/>
+    <w:unhideWhenUsed/>
+    <w:rsid w:val="005A0395"/>
+    <w:pPr>
+      <w:tabs>
+        <w:tab w:val="center" w:pos="4680"/>
+        <w:tab w:val="right" w:pos="9360"/>
+      </w:tabs>
+      <w:spacing w:after="0" w:line="240" w:lineRule="auto"/>
+    </w:pPr>
+  </w:style>
+  <w:style w:type="character" w:customStyle="1" w:styleId="FooterChar">
+    <w:name w:val="Footer Char"/>
+    <w:basedOn w:val="DefaultParagraphFont"/>
+    <w:link w:val="Footer"/>
+    <w:uiPriority w:val="99"/>
+    <w:rsid w:val="005A0395"/>
   </w:style>
 </w:styles>
 </file>
@@ -4836,7 +6745,7 @@
 </file>
 
 <file path=customXml/itemProps1.xml><?xml version="1.0" encoding="utf-8"?>
-<ds:datastoreItem xmlns:ds="http://schemas.openxmlformats.org/officeDocument/2006/customXml" ds:itemID="{F5FE60B0-D5C1-4B0B-83BE-B69C13F957CE}">
+<ds:datastoreItem xmlns:ds="http://schemas.openxmlformats.org/officeDocument/2006/customXml" ds:itemID="{90BE7B73-AB47-4B2B-8306-A7B2B9EB95BC}">
   <ds:schemaRefs>
     <ds:schemaRef ds:uri="http://schemas.openxmlformats.org/officeDocument/2006/bibliography"/>
   </ds:schemaRefs>

</xml_diff>